<commit_message>
add procedure install dans la doc
</commit_message>
<xml_diff>
--- a/documentation/MSPR_WESH.docx
+++ b/documentation/MSPR_WESH.docx
@@ -127,10 +127,6 @@
     <w:p>
       <w:pPr>
         <w:pStyle w:val="Titre1"/>
-        <w:numPr>
-          <w:ilvl w:val="0"/>
-          <w:numId w:val="14"/>
-        </w:numPr>
       </w:pPr>
       <w:r>
         <w:t xml:space="preserve">INTRODUCTION </w:t>
@@ -299,10 +295,6 @@
     <w:p>
       <w:pPr>
         <w:pStyle w:val="Titre1"/>
-        <w:numPr>
-          <w:ilvl w:val="0"/>
-          <w:numId w:val="14"/>
-        </w:numPr>
       </w:pPr>
       <w:r>
         <w:t>BENCHMARK TECHNOLOGIE MOBILE</w:t>
@@ -389,21 +381,7 @@
             <w:rStyle w:val="Lienhypertexte"/>
             <w:lang w:eastAsia="en-US"/>
           </w:rPr>
-          <w:t>suiva</w:t>
-        </w:r>
-        <w:r>
-          <w:rPr>
-            <w:rStyle w:val="Lienhypertexte"/>
-            <w:lang w:eastAsia="en-US"/>
-          </w:rPr>
-          <w:t>n</w:t>
-        </w:r>
-        <w:r>
-          <w:rPr>
-            <w:rStyle w:val="Lienhypertexte"/>
-            <w:lang w:eastAsia="en-US"/>
-          </w:rPr>
-          <w:t>te</w:t>
+          <w:t>suivante</w:t>
         </w:r>
       </w:hyperlink>
       <w:r>
@@ -629,42 +607,68 @@
         </w:rPr>
         <w:t xml:space="preserve"> réalisée sur chaque langage de programmation et testé sur des environnements identiques. On peut voir que la charge CPU est nettement plus faible sur les langages natifs que sur les </w:t>
       </w:r>
+      <w:r>
+        <w:rPr>
+          <w:lang w:eastAsia="en-US"/>
+        </w:rPr>
+        <w:t>Framework</w:t>
+      </w:r>
+      <w:r>
+        <w:rPr>
+          <w:lang w:eastAsia="en-US"/>
+        </w:rPr>
+        <w:t xml:space="preserve">. Cependant on notera que sur Flutter elle est plus faible que sur </w:t>
+      </w:r>
       <w:proofErr w:type="spellStart"/>
       <w:r>
         <w:rPr>
           <w:lang w:eastAsia="en-US"/>
         </w:rPr>
-        <w:t>framework</w:t>
+        <w:t>react</w:t>
       </w:r>
       <w:proofErr w:type="spellEnd"/>
       <w:r>
         <w:rPr>
           <w:lang w:eastAsia="en-US"/>
         </w:rPr>
-        <w:t xml:space="preserve">. Cependant on notera que sur Flutter elle est plus faible que sur </w:t>
-      </w:r>
-      <w:proofErr w:type="spellStart"/>
-      <w:r>
-        <w:rPr>
-          <w:lang w:eastAsia="en-US"/>
-        </w:rPr>
-        <w:t>react</w:t>
-      </w:r>
-      <w:proofErr w:type="spellEnd"/>
-      <w:r>
-        <w:rPr>
-          <w:lang w:eastAsia="en-US"/>
-        </w:rPr>
         <w:t>.</w:t>
       </w:r>
     </w:p>
     <w:p>
       <w:pPr>
+        <w:rPr>
+          <w:lang w:eastAsia="en-US"/>
+        </w:rPr>
+      </w:pPr>
+    </w:p>
+    <w:p>
+      <w:pPr>
+        <w:rPr>
+          <w:lang w:eastAsia="en-US"/>
+        </w:rPr>
+      </w:pPr>
+      <w:r>
+        <w:rPr>
+          <w:lang w:eastAsia="en-US"/>
+        </w:rPr>
+        <w:t xml:space="preserve">Nous avons choisi de prendre la technologie Flutter pour expérimenter ce nouveau </w:t>
+      </w:r>
+      <w:r>
+        <w:rPr>
+          <w:lang w:eastAsia="en-US"/>
+        </w:rPr>
+        <w:t>Framework</w:t>
+      </w:r>
+      <w:r>
+        <w:rPr>
+          <w:lang w:eastAsia="en-US"/>
+        </w:rPr>
+        <w:t>. Comme nous voulions utiliser une technologie pratique mais aussi efficace pour obtenir une application performante et agréable à utiliser.</w:t>
+      </w:r>
+    </w:p>
+    <w:p>
+      <w:pPr>
         <w:pStyle w:val="Titre1"/>
-        <w:numPr>
-          <w:ilvl w:val="0"/>
-          <w:numId w:val="14"/>
-        </w:numPr>
       </w:pPr>
       <w:r>
         <w:t>SPÉCIFICATION</w:t>
@@ -904,10 +908,6 @@
     <w:p>
       <w:pPr>
         <w:pStyle w:val="Titre1"/>
-        <w:numPr>
-          <w:ilvl w:val="0"/>
-          <w:numId w:val="14"/>
-        </w:numPr>
       </w:pPr>
       <w:r>
         <w:t>SPÉCIFICATION</w:t>
@@ -953,11 +953,9 @@
       <w:r>
         <w:t xml:space="preserve">Nous avons choisi le </w:t>
       </w:r>
-      <w:proofErr w:type="spellStart"/>
-      <w:r>
-        <w:t>framework</w:t>
-      </w:r>
-      <w:proofErr w:type="spellEnd"/>
+      <w:r>
+        <w:t>Framework</w:t>
+      </w:r>
       <w:r>
         <w:t xml:space="preserve"> de Google « Flutter » pour développer notre application mobile. Nous nous sommes </w:t>
       </w:r>
@@ -996,7 +994,6 @@
         <w:ind w:left="360"/>
       </w:pPr>
       <w:r>
-        <w:lastRenderedPageBreak/>
         <w:t xml:space="preserve">4.1.2 </w:t>
       </w:r>
       <w:r>
@@ -1133,10 +1130,6 @@
     <w:p>
       <w:pPr>
         <w:pStyle w:val="Titre2"/>
-        <w:numPr>
-          <w:ilvl w:val="1"/>
-          <w:numId w:val="20"/>
-        </w:numPr>
       </w:pPr>
       <w:r>
         <w:t>API</w:t>
@@ -1474,7 +1467,74 @@
         <w:rPr>
           <w:lang w:eastAsia="en-US"/>
         </w:rPr>
-        <w:t xml:space="preserve">l’application mobile. </w:t>
+        <w:t>l’application mobile.</w:t>
+      </w:r>
+    </w:p>
+    <w:p>
+      <w:pPr>
+        <w:rPr>
+          <w:lang w:eastAsia="en-US"/>
+        </w:rPr>
+      </w:pPr>
+    </w:p>
+    <w:p>
+      <w:pPr>
+        <w:rPr>
+          <w:lang w:eastAsia="en-US"/>
+        </w:rPr>
+      </w:pPr>
+      <w:r>
+        <w:rPr>
+          <w:noProof/>
+        </w:rPr>
+        <w:drawing>
+          <wp:inline distT="0" distB="0" distL="0" distR="0" wp14:anchorId="4B29FFDA" wp14:editId="16E73B8A">
+            <wp:extent cx="5760720" cy="1955800"/>
+            <wp:effectExtent l="0" t="0" r="0" b="6350"/>
+            <wp:docPr id="2" name="Image 2"/>
+            <wp:cNvGraphicFramePr>
+              <a:graphicFrameLocks xmlns:a="http://schemas.openxmlformats.org/drawingml/2006/main" noChangeAspect="1"/>
+            </wp:cNvGraphicFramePr>
+            <a:graphic xmlns:a="http://schemas.openxmlformats.org/drawingml/2006/main">
+              <a:graphicData uri="http://schemas.openxmlformats.org/drawingml/2006/picture">
+                <pic:pic xmlns:pic="http://schemas.openxmlformats.org/drawingml/2006/picture">
+                  <pic:nvPicPr>
+                    <pic:cNvPr id="1" name=""/>
+                    <pic:cNvPicPr/>
+                  </pic:nvPicPr>
+                  <pic:blipFill>
+                    <a:blip r:embed="rId11"/>
+                    <a:stretch>
+                      <a:fillRect/>
+                    </a:stretch>
+                  </pic:blipFill>
+                  <pic:spPr>
+                    <a:xfrm>
+                      <a:off x="0" y="0"/>
+                      <a:ext cx="5760720" cy="1955800"/>
+                    </a:xfrm>
+                    <a:prstGeom prst="rect">
+                      <a:avLst/>
+                    </a:prstGeom>
+                  </pic:spPr>
+                </pic:pic>
+              </a:graphicData>
+            </a:graphic>
+          </wp:inline>
+        </w:drawing>
+      </w:r>
+    </w:p>
+    <w:p>
+      <w:pPr>
+        <w:rPr>
+          <w:lang w:eastAsia="en-US"/>
+        </w:rPr>
+      </w:pPr>
+      <w:r>
+        <w:rPr>
+          <w:lang w:eastAsia="en-US"/>
+        </w:rPr>
+        <w:t xml:space="preserve"> </w:t>
       </w:r>
     </w:p>
     <w:p>
@@ -1502,29 +1562,415 @@
         </w:rPr>
         <w:t>Il garde en mémoire les derniers codes scannés par l’utilisateur.</w:t>
       </w:r>
+    </w:p>
+    <w:p>
+      <w:pPr>
+        <w:rPr>
+          <w:lang w:eastAsia="en-US"/>
+        </w:rPr>
+      </w:pPr>
+    </w:p>
+    <w:p>
+      <w:pPr>
+        <w:rPr>
+          <w:lang w:eastAsia="en-US"/>
+        </w:rPr>
+      </w:pPr>
+    </w:p>
+    <w:p>
+      <w:pPr>
+        <w:rPr>
+          <w:lang w:eastAsia="en-US"/>
+        </w:rPr>
+      </w:pPr>
+    </w:p>
+    <w:p>
+      <w:pPr>
+        <w:pStyle w:val="Titre1"/>
+      </w:pPr>
+      <w:r>
+        <w:t>Procédure d’installation</w:t>
+      </w:r>
+    </w:p>
+    <w:p>
+      <w:pPr>
+        <w:rPr>
+          <w:lang w:eastAsia="en-US"/>
+        </w:rPr>
+      </w:pPr>
+    </w:p>
+    <w:p>
+      <w:pPr>
+        <w:pStyle w:val="Titre2"/>
+      </w:pPr>
+      <w:r>
+        <w:t xml:space="preserve"> Démarrage serveur API</w:t>
+      </w:r>
+    </w:p>
+    <w:p>
+      <w:pPr>
+        <w:rPr>
+          <w:lang w:eastAsia="en-US"/>
+        </w:rPr>
+      </w:pPr>
+      <w:r>
+        <w:rPr>
+          <w:lang w:eastAsia="en-US"/>
+        </w:rPr>
+        <w:t>Prérequis : installer la version 3.7 de python.</w:t>
+      </w:r>
+    </w:p>
+    <w:p>
+      <w:pPr>
+        <w:rPr>
+          <w:lang w:eastAsia="en-US"/>
+        </w:rPr>
+      </w:pPr>
+      <w:r>
+        <w:rPr>
+          <w:lang w:eastAsia="en-US"/>
+        </w:rPr>
+        <w:t xml:space="preserve">Il faut récupérer le projet de l’API sur </w:t>
+      </w:r>
+      <w:proofErr w:type="spellStart"/>
+      <w:r>
+        <w:rPr>
+          <w:lang w:eastAsia="en-US"/>
+        </w:rPr>
+        <w:t>github</w:t>
+      </w:r>
+      <w:proofErr w:type="spellEnd"/>
+      <w:r>
+        <w:rPr>
+          <w:lang w:eastAsia="en-US"/>
+        </w:rPr>
+        <w:t xml:space="preserve"> en faisant la commande suivante :</w:t>
+      </w:r>
+    </w:p>
+    <w:p>
+      <w:pPr>
+        <w:rPr>
+          <w:lang w:eastAsia="en-US"/>
+        </w:rPr>
+      </w:pPr>
+    </w:p>
+    <w:p>
+      <w:pPr>
+        <w:pStyle w:val="Paragraphedeliste"/>
+        <w:numPr>
+          <w:ilvl w:val="0"/>
+          <w:numId w:val="24"/>
+        </w:numPr>
+        <w:rPr>
+          <w:lang w:eastAsia="en-US"/>
+        </w:rPr>
+      </w:pPr>
+      <w:proofErr w:type="gramStart"/>
+      <w:r>
+        <w:rPr>
+          <w:lang w:eastAsia="en-US"/>
+        </w:rPr>
+        <w:lastRenderedPageBreak/>
+        <w:t>git</w:t>
+      </w:r>
+      <w:proofErr w:type="gramEnd"/>
+      <w:r>
+        <w:rPr>
+          <w:lang w:eastAsia="en-US"/>
+        </w:rPr>
+        <w:t xml:space="preserve"> clone </w:t>
+      </w:r>
+      <w:hyperlink r:id="rId12" w:history="1">
+        <w:r>
+          <w:rPr>
+            <w:rStyle w:val="Lienhypertexte"/>
+            <w:lang w:eastAsia="en-US"/>
+          </w:rPr>
+          <w:t>https://github.com/Syldup/Wesh_API.git</w:t>
+        </w:r>
+      </w:hyperlink>
+    </w:p>
+    <w:p>
+      <w:pPr>
+        <w:rPr>
+          <w:lang w:eastAsia="en-US"/>
+        </w:rPr>
+      </w:pPr>
+      <w:r>
+        <w:rPr>
+          <w:lang w:eastAsia="en-US"/>
+        </w:rPr>
+        <w:t xml:space="preserve">Une fois cette commande lancée il faut exécuter la commande </w:t>
+      </w:r>
+      <w:proofErr w:type="spellStart"/>
+      <w:r>
+        <w:rPr>
+          <w:lang w:eastAsia="en-US"/>
+        </w:rPr>
+        <w:t>pip</w:t>
+      </w:r>
+      <w:proofErr w:type="spellEnd"/>
+      <w:r>
+        <w:rPr>
+          <w:lang w:eastAsia="en-US"/>
+        </w:rPr>
+        <w:t> :</w:t>
+      </w:r>
+    </w:p>
+    <w:p>
+      <w:pPr>
+        <w:rPr>
+          <w:lang w:eastAsia="en-US"/>
+        </w:rPr>
+      </w:pPr>
+    </w:p>
+    <w:p>
+      <w:pPr>
+        <w:pStyle w:val="Paragraphedeliste"/>
+        <w:numPr>
+          <w:ilvl w:val="0"/>
+          <w:numId w:val="24"/>
+        </w:numPr>
+        <w:rPr>
+          <w:lang w:eastAsia="en-US"/>
+        </w:rPr>
+      </w:pPr>
+      <w:proofErr w:type="gramStart"/>
+      <w:r>
+        <w:rPr>
+          <w:lang w:eastAsia="en-US"/>
+        </w:rPr>
+        <w:t>pip</w:t>
+      </w:r>
+      <w:proofErr w:type="gramEnd"/>
+      <w:r>
+        <w:rPr>
+          <w:lang w:eastAsia="en-US"/>
+        </w:rPr>
+        <w:t xml:space="preserve">3 </w:t>
+      </w:r>
+      <w:proofErr w:type="spellStart"/>
+      <w:r>
+        <w:rPr>
+          <w:lang w:eastAsia="en-US"/>
+        </w:rPr>
+        <w:t>install</w:t>
+      </w:r>
+      <w:proofErr w:type="spellEnd"/>
+      <w:r>
+        <w:rPr>
+          <w:lang w:eastAsia="en-US"/>
+        </w:rPr>
+        <w:t xml:space="preserve"> -r requi.txt</w:t>
+      </w:r>
+    </w:p>
+    <w:p>
+      <w:pPr>
+        <w:rPr>
+          <w:lang w:eastAsia="en-US"/>
+        </w:rPr>
+      </w:pPr>
+    </w:p>
+    <w:p>
+      <w:pPr>
+        <w:rPr>
+          <w:lang w:eastAsia="en-US"/>
+        </w:rPr>
+      </w:pPr>
+      <w:r>
+        <w:rPr>
+          <w:lang w:eastAsia="en-US"/>
+        </w:rPr>
+        <w:t>Démarrer le serveur de l’API</w:t>
+      </w:r>
+    </w:p>
+    <w:p>
+      <w:pPr>
+        <w:rPr>
+          <w:lang w:eastAsia="en-US"/>
+        </w:rPr>
+      </w:pPr>
+    </w:p>
+    <w:p>
+      <w:pPr>
+        <w:pStyle w:val="Paragraphedeliste"/>
+        <w:numPr>
+          <w:ilvl w:val="0"/>
+          <w:numId w:val="24"/>
+        </w:numPr>
+        <w:rPr>
+          <w:lang w:eastAsia="en-US"/>
+        </w:rPr>
+      </w:pPr>
+      <w:proofErr w:type="gramStart"/>
+      <w:r>
+        <w:rPr>
+          <w:lang w:eastAsia="en-US"/>
+        </w:rPr>
+        <w:t>python</w:t>
+      </w:r>
+      <w:proofErr w:type="gramEnd"/>
+      <w:r>
+        <w:rPr>
+          <w:lang w:eastAsia="en-US"/>
+        </w:rPr>
+        <w:t xml:space="preserve">3.7 manage.py </w:t>
+      </w:r>
+      <w:proofErr w:type="spellStart"/>
+      <w:r>
+        <w:rPr>
+          <w:lang w:eastAsia="en-US"/>
+        </w:rPr>
+        <w:t>runserve</w:t>
+      </w:r>
+      <w:r>
+        <w:rPr>
+          <w:lang w:eastAsia="en-US"/>
+        </w:rPr>
+        <w:t>r</w:t>
+      </w:r>
+      <w:proofErr w:type="spellEnd"/>
+    </w:p>
+    <w:p>
+      <w:pPr>
+        <w:rPr>
+          <w:lang w:eastAsia="en-US"/>
+        </w:rPr>
+      </w:pPr>
+    </w:p>
+    <w:p>
+      <w:pPr>
+        <w:pStyle w:val="Paragraphedeliste"/>
+        <w:keepNext/>
+        <w:numPr>
+          <w:ilvl w:val="0"/>
+          <w:numId w:val="39"/>
+        </w:numPr>
+        <w:spacing w:before="40"/>
+        <w:contextualSpacing w:val="0"/>
+        <w:outlineLvl w:val="1"/>
+        <w:rPr>
+          <w:rFonts w:asciiTheme="majorHAnsi" w:eastAsiaTheme="majorEastAsia" w:hAnsiTheme="majorHAnsi" w:cstheme="majorBidi"/>
+          <w:vanish/>
+          <w:color w:val="2F5496" w:themeColor="accent1" w:themeShade="BF"/>
+          <w:sz w:val="28"/>
+          <w:szCs w:val="26"/>
+          <w:lang w:eastAsia="en-US"/>
+        </w:rPr>
+      </w:pPr>
+    </w:p>
+    <w:p>
+      <w:pPr>
+        <w:pStyle w:val="Paragraphedeliste"/>
+        <w:keepNext/>
+        <w:numPr>
+          <w:ilvl w:val="0"/>
+          <w:numId w:val="39"/>
+        </w:numPr>
+        <w:spacing w:before="40"/>
+        <w:contextualSpacing w:val="0"/>
+        <w:outlineLvl w:val="1"/>
+        <w:rPr>
+          <w:rFonts w:asciiTheme="majorHAnsi" w:eastAsiaTheme="majorEastAsia" w:hAnsiTheme="majorHAnsi" w:cstheme="majorBidi"/>
+          <w:vanish/>
+          <w:color w:val="2F5496" w:themeColor="accent1" w:themeShade="BF"/>
+          <w:sz w:val="28"/>
+          <w:szCs w:val="26"/>
+          <w:lang w:eastAsia="en-US"/>
+        </w:rPr>
+      </w:pPr>
+    </w:p>
+    <w:p>
+      <w:pPr>
+        <w:pStyle w:val="Paragraphedeliste"/>
+        <w:keepNext/>
+        <w:numPr>
+          <w:ilvl w:val="0"/>
+          <w:numId w:val="39"/>
+        </w:numPr>
+        <w:spacing w:before="40"/>
+        <w:contextualSpacing w:val="0"/>
+        <w:outlineLvl w:val="1"/>
+        <w:rPr>
+          <w:rFonts w:asciiTheme="majorHAnsi" w:eastAsiaTheme="majorEastAsia" w:hAnsiTheme="majorHAnsi" w:cstheme="majorBidi"/>
+          <w:vanish/>
+          <w:color w:val="2F5496" w:themeColor="accent1" w:themeShade="BF"/>
+          <w:sz w:val="28"/>
+          <w:szCs w:val="26"/>
+          <w:lang w:eastAsia="en-US"/>
+        </w:rPr>
+      </w:pPr>
+    </w:p>
+    <w:p>
+      <w:pPr>
+        <w:pStyle w:val="Paragraphedeliste"/>
+        <w:keepNext/>
+        <w:numPr>
+          <w:ilvl w:val="0"/>
+          <w:numId w:val="39"/>
+        </w:numPr>
+        <w:spacing w:before="40"/>
+        <w:contextualSpacing w:val="0"/>
+        <w:outlineLvl w:val="1"/>
+        <w:rPr>
+          <w:rFonts w:asciiTheme="majorHAnsi" w:eastAsiaTheme="majorEastAsia" w:hAnsiTheme="majorHAnsi" w:cstheme="majorBidi"/>
+          <w:vanish/>
+          <w:color w:val="2F5496" w:themeColor="accent1" w:themeShade="BF"/>
+          <w:sz w:val="28"/>
+          <w:szCs w:val="26"/>
+          <w:lang w:eastAsia="en-US"/>
+        </w:rPr>
+      </w:pPr>
+    </w:p>
+    <w:p>
+      <w:pPr>
+        <w:pStyle w:val="Paragraphedeliste"/>
+        <w:keepNext/>
+        <w:numPr>
+          <w:ilvl w:val="0"/>
+          <w:numId w:val="39"/>
+        </w:numPr>
+        <w:spacing w:before="40"/>
+        <w:contextualSpacing w:val="0"/>
+        <w:outlineLvl w:val="1"/>
+        <w:rPr>
+          <w:rFonts w:asciiTheme="majorHAnsi" w:eastAsiaTheme="majorEastAsia" w:hAnsiTheme="majorHAnsi" w:cstheme="majorBidi"/>
+          <w:vanish/>
+          <w:color w:val="2F5496" w:themeColor="accent1" w:themeShade="BF"/>
+          <w:sz w:val="28"/>
+          <w:szCs w:val="26"/>
+          <w:lang w:eastAsia="en-US"/>
+        </w:rPr>
+      </w:pPr>
+    </w:p>
+    <w:p>
+      <w:pPr>
+        <w:pStyle w:val="Titre2"/>
+        <w:numPr>
+          <w:ilvl w:val="0"/>
+          <w:numId w:val="0"/>
+        </w:numPr>
+        <w:ind w:left="1068"/>
+      </w:pPr>
+      <w:r>
+        <w:t>6.2 Installation application mobile</w:t>
+      </w:r>
+    </w:p>
+    <w:p>
+      <w:pPr>
+        <w:rPr>
+          <w:lang w:eastAsia="en-US"/>
+        </w:rPr>
+      </w:pPr>
+    </w:p>
+    <w:p>
+      <w:pPr>
+        <w:rPr>
+          <w:lang w:eastAsia="en-US"/>
+        </w:rPr>
+      </w:pPr>
       <w:bookmarkStart w:id="0" w:name="_GoBack"/>
       <w:bookmarkEnd w:id="0"/>
-    </w:p>
-    <w:p>
-      <w:pPr>
-        <w:rPr>
-          <w:lang w:eastAsia="en-US"/>
-        </w:rPr>
-      </w:pPr>
-    </w:p>
-    <w:p>
-      <w:pPr>
-        <w:rPr>
-          <w:lang w:eastAsia="en-US"/>
-        </w:rPr>
-      </w:pPr>
-    </w:p>
-    <w:p>
-      <w:pPr>
-        <w:rPr>
-          <w:lang w:eastAsia="en-US"/>
-        </w:rPr>
-      </w:pPr>
     </w:p>
     <w:sectPr>
       <w:pgSz w:w="11906" w:h="16838"/>
@@ -2536,7 +2982,7 @@
   <w:abstractNum w:abstractNumId="11" w15:restartNumberingAfterBreak="0">
     <w:nsid w:val="3E7251A0"/>
     <w:multiLevelType w:val="multilevel"/>
-    <w:tmpl w:val="0CDC9A56"/>
+    <w:tmpl w:val="69EE6E12"/>
     <w:lvl w:ilvl="0">
       <w:start w:val="1"/>
       <w:numFmt w:val="decimal"/>
@@ -2793,7 +3239,7 @@
   <w:abstractNum w:abstractNumId="13" w15:restartNumberingAfterBreak="0">
     <w:nsid w:val="5EBC27E7"/>
     <w:multiLevelType w:val="multilevel"/>
-    <w:tmpl w:val="E986368C"/>
+    <w:tmpl w:val="EB84EF86"/>
     <w:lvl w:ilvl="0">
       <w:start w:val="1"/>
       <w:numFmt w:val="decimal"/>
@@ -3606,6 +4052,96 @@
     <w:abstractNumId w:val="8"/>
     <w:lvlOverride w:ilvl="0">
       <w:startOverride w:val="4"/>
+    </w:lvlOverride>
+  </w:num>
+  <w:num w:numId="37">
+    <w:abstractNumId w:val="11"/>
+    <w:lvlOverride w:ilvl="0">
+      <w:startOverride w:val="5"/>
+    </w:lvlOverride>
+    <w:lvlOverride w:ilvl="1">
+      <w:startOverride w:val="2"/>
+    </w:lvlOverride>
+    <w:lvlOverride w:ilvl="2">
+      <w:startOverride w:val="1"/>
+    </w:lvlOverride>
+    <w:lvlOverride w:ilvl="3">
+      <w:startOverride w:val="1"/>
+    </w:lvlOverride>
+    <w:lvlOverride w:ilvl="4">
+      <w:startOverride w:val="1"/>
+    </w:lvlOverride>
+    <w:lvlOverride w:ilvl="5">
+      <w:startOverride w:val="1"/>
+    </w:lvlOverride>
+    <w:lvlOverride w:ilvl="6">
+      <w:startOverride w:val="1"/>
+    </w:lvlOverride>
+    <w:lvlOverride w:ilvl="7">
+      <w:startOverride w:val="1"/>
+    </w:lvlOverride>
+    <w:lvlOverride w:ilvl="8">
+      <w:startOverride w:val="1"/>
+    </w:lvlOverride>
+  </w:num>
+  <w:num w:numId="38">
+    <w:abstractNumId w:val="11"/>
+    <w:lvlOverride w:ilvl="0">
+      <w:startOverride w:val="1"/>
+    </w:lvlOverride>
+    <w:lvlOverride w:ilvl="1">
+      <w:startOverride w:val="2"/>
+    </w:lvlOverride>
+    <w:lvlOverride w:ilvl="2">
+      <w:startOverride w:val="1"/>
+    </w:lvlOverride>
+    <w:lvlOverride w:ilvl="3">
+      <w:startOverride w:val="1"/>
+    </w:lvlOverride>
+    <w:lvlOverride w:ilvl="4">
+      <w:startOverride w:val="1"/>
+    </w:lvlOverride>
+    <w:lvlOverride w:ilvl="5">
+      <w:startOverride w:val="1"/>
+    </w:lvlOverride>
+    <w:lvlOverride w:ilvl="6">
+      <w:startOverride w:val="1"/>
+    </w:lvlOverride>
+    <w:lvlOverride w:ilvl="7">
+      <w:startOverride w:val="1"/>
+    </w:lvlOverride>
+    <w:lvlOverride w:ilvl="8">
+      <w:startOverride w:val="1"/>
+    </w:lvlOverride>
+  </w:num>
+  <w:num w:numId="39">
+    <w:abstractNumId w:val="11"/>
+    <w:lvlOverride w:ilvl="0">
+      <w:startOverride w:val="1"/>
+    </w:lvlOverride>
+    <w:lvlOverride w:ilvl="1">
+      <w:startOverride w:val="2"/>
+    </w:lvlOverride>
+    <w:lvlOverride w:ilvl="2">
+      <w:startOverride w:val="1"/>
+    </w:lvlOverride>
+    <w:lvlOverride w:ilvl="3">
+      <w:startOverride w:val="1"/>
+    </w:lvlOverride>
+    <w:lvlOverride w:ilvl="4">
+      <w:startOverride w:val="1"/>
+    </w:lvlOverride>
+    <w:lvlOverride w:ilvl="5">
+      <w:startOverride w:val="1"/>
+    </w:lvlOverride>
+    <w:lvlOverride w:ilvl="6">
+      <w:startOverride w:val="1"/>
+    </w:lvlOverride>
+    <w:lvlOverride w:ilvl="7">
+      <w:startOverride w:val="1"/>
+    </w:lvlOverride>
+    <w:lvlOverride w:ilvl="8">
+      <w:startOverride w:val="1"/>
     </w:lvlOverride>
   </w:num>
 </w:numbering>
@@ -4029,7 +4565,7 @@
     <w:autoRedefine/>
     <w:uiPriority w:val="9"/>
     <w:qFormat/>
-    <w:rsid w:val="006A6AFA"/>
+    <w:rsid w:val="00E720AD"/>
     <w:pPr>
       <w:keepNext/>
       <w:numPr>
@@ -4037,6 +4573,7 @@
         <w:numId w:val="14"/>
       </w:numPr>
       <w:spacing w:before="240"/>
+      <w:jc w:val="left"/>
       <w:outlineLvl w:val="0"/>
     </w:pPr>
     <w:rPr>
@@ -4056,7 +4593,7 @@
     <w:uiPriority w:val="9"/>
     <w:unhideWhenUsed/>
     <w:qFormat/>
-    <w:rsid w:val="009B5340"/>
+    <w:rsid w:val="00D27C43"/>
     <w:pPr>
       <w:keepNext/>
       <w:numPr>
@@ -4130,7 +4667,7 @@
     <w:basedOn w:val="Policepardfaut"/>
     <w:link w:val="Titre1"/>
     <w:uiPriority w:val="9"/>
-    <w:rsid w:val="006A6AFA"/>
+    <w:rsid w:val="00E720AD"/>
     <w:rPr>
       <w:rFonts w:asciiTheme="majorHAnsi" w:eastAsiaTheme="majorEastAsia" w:hAnsiTheme="majorHAnsi" w:cstheme="majorBidi"/>
       <w:color w:val="0D0D0D" w:themeColor="text1" w:themeTint="F2"/>
@@ -4143,7 +4680,7 @@
     <w:basedOn w:val="Policepardfaut"/>
     <w:link w:val="Titre2"/>
     <w:uiPriority w:val="9"/>
-    <w:rsid w:val="009B5340"/>
+    <w:rsid w:val="00D27C43"/>
     <w:rPr>
       <w:rFonts w:asciiTheme="majorHAnsi" w:eastAsiaTheme="majorEastAsia" w:hAnsiTheme="majorHAnsi" w:cstheme="majorBidi"/>
       <w:color w:val="2F5496" w:themeColor="accent1" w:themeShade="BF"/>
@@ -4237,6 +4774,22 @@
     <w:rPr>
       <w:color w:val="954F72" w:themeColor="followedHyperlink"/>
       <w:u w:val="single"/>
+    </w:rPr>
+  </w:style>
+  <w:style w:type="paragraph" w:styleId="Sansinterligne">
+    <w:name w:val="No Spacing"/>
+    <w:uiPriority w:val="1"/>
+    <w:qFormat/>
+    <w:rsid w:val="00D27C43"/>
+    <w:pPr>
+      <w:keepLines/>
+      <w:spacing w:after="0" w:line="240" w:lineRule="auto"/>
+      <w:jc w:val="both"/>
+    </w:pPr>
+    <w:rPr>
+      <w:rFonts w:ascii="Arial" w:eastAsia="Times New Roman" w:hAnsi="Arial" w:cs="Times New Roman"/>
+      <w:szCs w:val="20"/>
+      <w:lang w:eastAsia="fr-FR"/>
     </w:rPr>
   </w:style>
 </w:styles>
@@ -4542,7 +5095,7 @@
 </file>
 
 <file path=customXml/itemProps1.xml><?xml version="1.0" encoding="utf-8"?>
-<ds:datastoreItem xmlns:ds="http://schemas.openxmlformats.org/officeDocument/2006/customXml" ds:itemID="{D7B41B88-4D2E-4FFD-A8A8-0413CAF1875A}">
+<ds:datastoreItem xmlns:ds="http://schemas.openxmlformats.org/officeDocument/2006/customXml" ds:itemID="{10241043-B0EE-4CF8-A31C-EFDC529120C9}">
   <ds:schemaRefs>
     <ds:schemaRef ds:uri="http://schemas.openxmlformats.org/officeDocument/2006/bibliography"/>
   </ds:schemaRefs>

</xml_diff>

<commit_message>
maj analyse du besoin
</commit_message>
<xml_diff>
--- a/documentation/MSPR_WESH.docx
+++ b/documentation/MSPR_WESH.docx
@@ -2103,6 +2103,21 @@
         <w:rPr>
           <w:lang w:eastAsia="en-US"/>
         </w:rPr>
+        <w:t>L’application aura besoin de scanner des QR code visible sur des panneaux publicitaire, de récupérer les données associées au QR code c’est-à-dire sa description, sa période de validité ainsi que la promotion que le code apporte.</w:t>
+      </w:r>
+      <w:bookmarkStart w:id="3" w:name="_GoBack"/>
+      <w:bookmarkEnd w:id="3"/>
+    </w:p>
+    <w:p>
+      <w:pPr>
+        <w:rPr>
+          <w:lang w:eastAsia="en-US"/>
+        </w:rPr>
+      </w:pPr>
+      <w:r>
+        <w:rPr>
+          <w:lang w:eastAsia="en-US"/>
+        </w:rPr>
         <w:tab/>
       </w:r>
     </w:p>
@@ -2110,11 +2125,11 @@
       <w:pPr>
         <w:pStyle w:val="Titre2"/>
       </w:pPr>
-      <w:bookmarkStart w:id="3" w:name="_Toc31640070"/>
+      <w:bookmarkStart w:id="4" w:name="_Toc31640070"/>
       <w:r>
         <w:t>Découpage du projet</w:t>
       </w:r>
-      <w:bookmarkEnd w:id="3"/>
+      <w:bookmarkEnd w:id="4"/>
     </w:p>
     <w:p>
       <w:pPr>
@@ -2161,11 +2176,11 @@
       <w:pPr>
         <w:pStyle w:val="Titre1"/>
       </w:pPr>
-      <w:bookmarkStart w:id="4" w:name="_Toc31640071"/>
+      <w:bookmarkStart w:id="5" w:name="_Toc31640071"/>
       <w:r>
         <w:t>BENCHMARK TECHNOLOGIE MOBILE</w:t>
       </w:r>
-      <w:bookmarkEnd w:id="4"/>
+      <w:bookmarkEnd w:id="5"/>
     </w:p>
     <w:p>
       <w:pPr>
@@ -2178,7 +2193,7 @@
       <w:pPr>
         <w:pStyle w:val="Titre2"/>
       </w:pPr>
-      <w:bookmarkStart w:id="5" w:name="_Toc31640072"/>
+      <w:bookmarkStart w:id="6" w:name="_Toc31640072"/>
       <w:r>
         <w:t>Langages natifs</w:t>
       </w:r>
@@ -2193,7 +2208,7 @@
       <w:r>
         <w:t xml:space="preserve"> et Flutter</w:t>
       </w:r>
-      <w:bookmarkEnd w:id="5"/>
+      <w:bookmarkEnd w:id="6"/>
     </w:p>
     <w:p>
       <w:pPr>
@@ -2564,14 +2579,14 @@
       <w:pPr>
         <w:pStyle w:val="Titre1"/>
       </w:pPr>
-      <w:bookmarkStart w:id="6" w:name="_Toc31640073"/>
+      <w:bookmarkStart w:id="7" w:name="_Toc31640073"/>
       <w:r>
         <w:t>SPÉCIFICATION</w:t>
       </w:r>
       <w:r>
         <w:t xml:space="preserve"> FONCTIONNELLE</w:t>
       </w:r>
-      <w:bookmarkEnd w:id="6"/>
+      <w:bookmarkEnd w:id="7"/>
     </w:p>
     <w:p>
       <w:pPr>
@@ -2585,14 +2600,14 @@
       <w:pPr>
         <w:pStyle w:val="Titre2"/>
       </w:pPr>
-      <w:bookmarkStart w:id="7" w:name="_Toc31640074"/>
+      <w:bookmarkStart w:id="8" w:name="_Toc31640074"/>
       <w:r>
         <w:t>Application mobil</w:t>
       </w:r>
       <w:r>
         <w:t>e</w:t>
       </w:r>
-      <w:bookmarkEnd w:id="7"/>
+      <w:bookmarkEnd w:id="8"/>
     </w:p>
     <w:p>
       <w:pPr>
@@ -2696,11 +2711,11 @@
       <w:pPr>
         <w:pStyle w:val="Titre2"/>
       </w:pPr>
-      <w:bookmarkStart w:id="8" w:name="_Toc31640075"/>
+      <w:bookmarkStart w:id="9" w:name="_Toc31640075"/>
       <w:r>
         <w:t>API</w:t>
       </w:r>
-      <w:bookmarkEnd w:id="8"/>
+      <w:bookmarkEnd w:id="9"/>
     </w:p>
     <w:p>
       <w:pPr>
@@ -2769,14 +2784,14 @@
       <w:pPr>
         <w:pStyle w:val="Titre1"/>
       </w:pPr>
-      <w:bookmarkStart w:id="9" w:name="_Toc31640076"/>
+      <w:bookmarkStart w:id="10" w:name="_Toc31640076"/>
       <w:r>
         <w:t>SPÉCIFICATION</w:t>
       </w:r>
       <w:r>
         <w:t xml:space="preserve"> TECHNIQUE</w:t>
       </w:r>
-      <w:bookmarkEnd w:id="9"/>
+      <w:bookmarkEnd w:id="10"/>
     </w:p>
     <w:p>
       <w:pPr>
@@ -2789,11 +2804,11 @@
       <w:pPr>
         <w:pStyle w:val="Titre2"/>
       </w:pPr>
-      <w:bookmarkStart w:id="10" w:name="_Toc31640077"/>
+      <w:bookmarkStart w:id="11" w:name="_Toc31640077"/>
       <w:r>
         <w:t>Application mobile</w:t>
       </w:r>
-      <w:bookmarkEnd w:id="10"/>
+      <w:bookmarkEnd w:id="11"/>
     </w:p>
     <w:p>
       <w:pPr>
@@ -2806,11 +2821,11 @@
       <w:pPr>
         <w:pStyle w:val="Titre3"/>
       </w:pPr>
-      <w:bookmarkStart w:id="11" w:name="_Toc31640078"/>
+      <w:bookmarkStart w:id="12" w:name="_Toc31640078"/>
       <w:r>
         <w:t>Choix technique</w:t>
       </w:r>
-      <w:bookmarkEnd w:id="11"/>
+      <w:bookmarkEnd w:id="12"/>
     </w:p>
     <w:p>
       <w:r>
@@ -2851,11 +2866,11 @@
       <w:pPr>
         <w:pStyle w:val="Titre3"/>
       </w:pPr>
-      <w:bookmarkStart w:id="12" w:name="_Toc31640079"/>
+      <w:bookmarkStart w:id="13" w:name="_Toc31640079"/>
       <w:r>
         <w:t>Implémentation</w:t>
       </w:r>
-      <w:bookmarkEnd w:id="12"/>
+      <w:bookmarkEnd w:id="13"/>
     </w:p>
     <w:p>
       <w:pPr>
@@ -2985,11 +3000,11 @@
       <w:pPr>
         <w:pStyle w:val="Titre2"/>
       </w:pPr>
-      <w:bookmarkStart w:id="13" w:name="_Toc31640080"/>
+      <w:bookmarkStart w:id="14" w:name="_Toc31640080"/>
       <w:r>
         <w:t>API</w:t>
       </w:r>
-      <w:bookmarkEnd w:id="13"/>
+      <w:bookmarkEnd w:id="14"/>
     </w:p>
     <w:p>
       <w:pPr>
@@ -3009,14 +3024,14 @@
           <w:lang w:eastAsia="en-US"/>
         </w:rPr>
       </w:pPr>
-      <w:bookmarkStart w:id="14" w:name="_Toc31640081"/>
+      <w:bookmarkStart w:id="15" w:name="_Toc31640081"/>
       <w:r>
         <w:rPr>
           <w:lang w:eastAsia="en-US"/>
         </w:rPr>
         <w:t>Choix technique</w:t>
       </w:r>
-      <w:bookmarkEnd w:id="14"/>
+      <w:bookmarkEnd w:id="15"/>
     </w:p>
     <w:p>
       <w:pPr>
@@ -3121,7 +3136,7 @@
           <w:lang w:eastAsia="en-US"/>
         </w:rPr>
       </w:pPr>
-      <w:bookmarkStart w:id="15" w:name="_Toc31640082"/>
+      <w:bookmarkStart w:id="16" w:name="_Toc31640082"/>
       <w:r>
         <w:rPr>
           <w:lang w:eastAsia="en-US"/>
@@ -3129,7 +3144,7 @@
         <w:lastRenderedPageBreak/>
         <w:t>Implémentation</w:t>
       </w:r>
-      <w:bookmarkEnd w:id="15"/>
+      <w:bookmarkEnd w:id="16"/>
     </w:p>
     <w:p>
       <w:pPr>
@@ -3429,11 +3444,11 @@
       <w:pPr>
         <w:pStyle w:val="Titre1"/>
       </w:pPr>
-      <w:bookmarkStart w:id="16" w:name="_Toc31640083"/>
+      <w:bookmarkStart w:id="17" w:name="_Toc31640083"/>
       <w:r>
         <w:t>Procédure d’installation</w:t>
       </w:r>
-      <w:bookmarkEnd w:id="16"/>
+      <w:bookmarkEnd w:id="17"/>
     </w:p>
     <w:p>
       <w:pPr>
@@ -3446,11 +3461,11 @@
       <w:pPr>
         <w:pStyle w:val="Titre2"/>
       </w:pPr>
-      <w:bookmarkStart w:id="17" w:name="_Toc31640084"/>
+      <w:bookmarkStart w:id="18" w:name="_Toc31640084"/>
       <w:r>
         <w:t>Démarrage serveur API</w:t>
       </w:r>
-      <w:bookmarkEnd w:id="17"/>
+      <w:bookmarkEnd w:id="18"/>
     </w:p>
     <w:p>
       <w:pPr>
@@ -3718,18 +3733,18 @@
           <w:lang w:eastAsia="en-US"/>
         </w:rPr>
       </w:pPr>
-      <w:bookmarkStart w:id="18" w:name="_Toc31630672"/>
-      <w:bookmarkStart w:id="19" w:name="_Toc31630725"/>
-      <w:bookmarkStart w:id="20" w:name="_Toc31630757"/>
-      <w:bookmarkStart w:id="21" w:name="_Toc31632283"/>
-      <w:bookmarkStart w:id="22" w:name="_Toc31638881"/>
-      <w:bookmarkStart w:id="23" w:name="_Toc31639458"/>
-      <w:bookmarkEnd w:id="18"/>
+      <w:bookmarkStart w:id="19" w:name="_Toc31630672"/>
+      <w:bookmarkStart w:id="20" w:name="_Toc31630725"/>
+      <w:bookmarkStart w:id="21" w:name="_Toc31630757"/>
+      <w:bookmarkStart w:id="22" w:name="_Toc31632283"/>
+      <w:bookmarkStart w:id="23" w:name="_Toc31638881"/>
+      <w:bookmarkStart w:id="24" w:name="_Toc31639458"/>
       <w:bookmarkEnd w:id="19"/>
       <w:bookmarkEnd w:id="20"/>
       <w:bookmarkEnd w:id="21"/>
       <w:bookmarkEnd w:id="22"/>
       <w:bookmarkEnd w:id="23"/>
+      <w:bookmarkEnd w:id="24"/>
       <w:r>
         <w:br w:type="page"/>
       </w:r>
@@ -3738,12 +3753,12 @@
       <w:pPr>
         <w:pStyle w:val="Titre2"/>
       </w:pPr>
-      <w:bookmarkStart w:id="24" w:name="_Toc31640085"/>
+      <w:bookmarkStart w:id="25" w:name="_Toc31640085"/>
       <w:r>
         <w:lastRenderedPageBreak/>
         <w:t>Installation application mobile</w:t>
       </w:r>
-      <w:bookmarkEnd w:id="24"/>
+      <w:bookmarkEnd w:id="25"/>
     </w:p>
     <w:p>
       <w:pPr>
@@ -3962,11 +3977,11 @@
       <w:pPr>
         <w:pStyle w:val="Titre1"/>
       </w:pPr>
-      <w:bookmarkStart w:id="25" w:name="_Toc31640086"/>
+      <w:bookmarkStart w:id="26" w:name="_Toc31640086"/>
       <w:r>
         <w:t>Procédure de test</w:t>
       </w:r>
-      <w:bookmarkEnd w:id="25"/>
+      <w:bookmarkEnd w:id="26"/>
     </w:p>
     <w:p>
       <w:pPr>
@@ -4088,20 +4103,19 @@
       <w:pPr>
         <w:pStyle w:val="Titre1"/>
       </w:pPr>
-      <w:bookmarkStart w:id="26" w:name="_Toc31640087"/>
+      <w:bookmarkStart w:id="27" w:name="_Toc31640087"/>
       <w:r>
         <w:lastRenderedPageBreak/>
         <w:t>Lancement de l’application</w:t>
       </w:r>
-      <w:bookmarkEnd w:id="26"/>
-    </w:p>
-    <w:p>
-      <w:pPr>
-        <w:rPr>
-          <w:lang w:eastAsia="en-US"/>
-        </w:rPr>
-      </w:pPr>
-      <w:bookmarkStart w:id="27" w:name="_GoBack"/>
+      <w:bookmarkEnd w:id="27"/>
+    </w:p>
+    <w:p>
+      <w:pPr>
+        <w:rPr>
+          <w:lang w:eastAsia="en-US"/>
+        </w:rPr>
+      </w:pPr>
       <w:r>
         <w:rPr>
           <w:noProof/>
@@ -4172,7 +4186,6 @@
           </wp:anchor>
         </w:drawing>
       </w:r>
-      <w:bookmarkEnd w:id="27"/>
       <w:r>
         <w:rPr>
           <w:noProof/>
@@ -8179,6 +8192,7 @@
   <w:style w:type="character" w:default="1" w:styleId="Policepardfaut">
     <w:name w:val="Default Paragraph Font"/>
     <w:uiPriority w:val="1"/>
+    <w:semiHidden/>
     <w:unhideWhenUsed/>
   </w:style>
   <w:style w:type="table" w:default="1" w:styleId="TableauNormal">
@@ -8841,7 +8855,7 @@
 </file>
 
 <file path=customXml/itemProps1.xml><?xml version="1.0" encoding="utf-8"?>
-<ds:datastoreItem xmlns:ds="http://schemas.openxmlformats.org/officeDocument/2006/customXml" ds:itemID="{3A4FA02C-9C00-4F0D-B0B8-D85570769EB1}">
+<ds:datastoreItem xmlns:ds="http://schemas.openxmlformats.org/officeDocument/2006/customXml" ds:itemID="{A292A99D-6155-4F7B-AEAC-64CF7F925E9B}">
   <ds:schemaRefs>
     <ds:schemaRef ds:uri="http://schemas.openxmlformats.org/officeDocument/2006/bibliography"/>
   </ds:schemaRefs>

</xml_diff>

<commit_message>
diagramme de cas doc
</commit_message>
<xml_diff>
--- a/documentation/MSPR_WESH.docx
+++ b/documentation/MSPR_WESH.docx
@@ -2027,19 +2027,11 @@
           <w:lang w:eastAsia="en-US"/>
         </w:rPr>
       </w:pPr>
-      <w:proofErr w:type="spellStart"/>
-      <w:r>
-        <w:rPr>
-          <w:lang w:eastAsia="en-US"/>
-        </w:rPr>
-        <w:t>GoStyle</w:t>
-      </w:r>
-      <w:proofErr w:type="spellEnd"/>
-      <w:r>
-        <w:rPr>
-          <w:lang w:eastAsia="en-US"/>
-        </w:rPr>
-        <w:t xml:space="preserve"> est une boutique en ligne de vêtements streetwear. Le site en Prestashop gère le catalogue client et permet la réalisation des achats en ligne.</w:t>
+      <w:r>
+        <w:rPr>
+          <w:lang w:eastAsia="en-US"/>
+        </w:rPr>
+        <w:t>GoStyle est une boutique en ligne de vêtements streetwear. Le site en Prestashop gère le catalogue client et permet la réalisation des achats en ligne.</w:t>
       </w:r>
     </w:p>
     <w:p>
@@ -2076,21 +2068,7 @@
         <w:rPr>
           <w:lang w:eastAsia="en-US"/>
         </w:rPr>
-        <w:t xml:space="preserve">La société </w:t>
-      </w:r>
-      <w:proofErr w:type="spellStart"/>
-      <w:r>
-        <w:rPr>
-          <w:lang w:eastAsia="en-US"/>
-        </w:rPr>
-        <w:t>GoStyle</w:t>
-      </w:r>
-      <w:proofErr w:type="spellEnd"/>
-      <w:r>
-        <w:rPr>
-          <w:lang w:eastAsia="en-US"/>
-        </w:rPr>
-        <w:t xml:space="preserve"> souhaite faire développer une application mobile pour mettre en place un système de couponing.</w:t>
+        <w:t>La société GoStyle souhaite faire développer une application mobile pour mettre en place un système de couponing.</w:t>
       </w:r>
     </w:p>
     <w:p>
@@ -2105,7 +2083,28 @@
         </w:rPr>
         <w:t>L’application aura besoin de scanner des QR code visible sur des panneaux publicitaire, de récupérer les données associées au QR code c’est-à-dire sa description, sa période de validité ainsi que la promotion que le code apporte.</w:t>
       </w:r>
-      <w:bookmarkStart w:id="3" w:name="_GoBack"/>
+    </w:p>
+    <w:p>
+      <w:pPr>
+        <w:rPr>
+          <w:lang w:eastAsia="en-US"/>
+        </w:rPr>
+      </w:pPr>
+      <w:r>
+        <w:rPr>
+          <w:lang w:eastAsia="en-US"/>
+        </w:rPr>
+        <w:tab/>
+      </w:r>
+    </w:p>
+    <w:p>
+      <w:pPr>
+        <w:pStyle w:val="Titre2"/>
+      </w:pPr>
+      <w:bookmarkStart w:id="3" w:name="_Toc31640070"/>
+      <w:r>
+        <w:t>Découpage du projet</w:t>
+      </w:r>
       <w:bookmarkEnd w:id="3"/>
     </w:p>
     <w:p>
@@ -2114,101 +2113,56 @@
           <w:lang w:eastAsia="en-US"/>
         </w:rPr>
       </w:pPr>
-      <w:r>
-        <w:rPr>
-          <w:lang w:eastAsia="en-US"/>
-        </w:rPr>
-        <w:tab/>
-      </w:r>
+    </w:p>
+    <w:p>
+      <w:pPr>
+        <w:rPr>
+          <w:lang w:eastAsia="en-US"/>
+        </w:rPr>
+      </w:pPr>
+      <w:r>
+        <w:rPr>
+          <w:lang w:eastAsia="en-US"/>
+        </w:rPr>
+        <w:t>Nous sommes un groupe de 3, Sylvain Dupont est chargé du développement de l’API et tests, Quentin Métivier du développement mobile. Ludovic Luscap s’occupe de la documentation du projet, architecture, conception et aide au développement mobile.</w:t>
+      </w:r>
+    </w:p>
+    <w:p>
+      <w:pPr>
+        <w:rPr>
+          <w:lang w:eastAsia="en-US"/>
+        </w:rPr>
+      </w:pPr>
+    </w:p>
+    <w:p>
+      <w:pPr>
+        <w:pStyle w:val="Titre1"/>
+      </w:pPr>
+      <w:bookmarkStart w:id="4" w:name="_Toc31640071"/>
+      <w:r>
+        <w:t>BENCHMARK TECHNOLOGIE MOBILE</w:t>
+      </w:r>
+      <w:bookmarkEnd w:id="4"/>
+    </w:p>
+    <w:p>
+      <w:pPr>
+        <w:rPr>
+          <w:lang w:eastAsia="en-US"/>
+        </w:rPr>
+      </w:pPr>
     </w:p>
     <w:p>
       <w:pPr>
         <w:pStyle w:val="Titre2"/>
       </w:pPr>
-      <w:bookmarkStart w:id="4" w:name="_Toc31640070"/>
-      <w:r>
-        <w:t>Découpage du projet</w:t>
-      </w:r>
-      <w:bookmarkEnd w:id="4"/>
-    </w:p>
-    <w:p>
-      <w:pPr>
-        <w:rPr>
-          <w:lang w:eastAsia="en-US"/>
-        </w:rPr>
-      </w:pPr>
-    </w:p>
-    <w:p>
-      <w:pPr>
-        <w:rPr>
-          <w:lang w:eastAsia="en-US"/>
-        </w:rPr>
-      </w:pPr>
-      <w:r>
-        <w:rPr>
-          <w:lang w:eastAsia="en-US"/>
-        </w:rPr>
-        <w:t xml:space="preserve">Nous sommes un groupe de 3, Sylvain Dupont est chargé du développement de l’API et tests, Quentin Métivier du développement mobile. Ludovic </w:t>
-      </w:r>
-      <w:proofErr w:type="spellStart"/>
-      <w:r>
-        <w:rPr>
-          <w:lang w:eastAsia="en-US"/>
-        </w:rPr>
-        <w:t>Luscap</w:t>
-      </w:r>
-      <w:proofErr w:type="spellEnd"/>
-      <w:r>
-        <w:rPr>
-          <w:lang w:eastAsia="en-US"/>
-        </w:rPr>
-        <w:t xml:space="preserve"> s’occupe de la documentation du projet, architecture, conception et aide au développement mobile.</w:t>
-      </w:r>
-    </w:p>
-    <w:p>
-      <w:pPr>
-        <w:rPr>
-          <w:lang w:eastAsia="en-US"/>
-        </w:rPr>
-      </w:pPr>
-    </w:p>
-    <w:p>
-      <w:pPr>
-        <w:pStyle w:val="Titre1"/>
-      </w:pPr>
-      <w:bookmarkStart w:id="5" w:name="_Toc31640071"/>
-      <w:r>
-        <w:t>BENCHMARK TECHNOLOGIE MOBILE</w:t>
+      <w:bookmarkStart w:id="5" w:name="_Toc31640072"/>
+      <w:r>
+        <w:t>Langages natifs</w:t>
+      </w:r>
+      <w:r>
+        <w:t>, React et Flutter</w:t>
       </w:r>
       <w:bookmarkEnd w:id="5"/>
-    </w:p>
-    <w:p>
-      <w:pPr>
-        <w:rPr>
-          <w:lang w:eastAsia="en-US"/>
-        </w:rPr>
-      </w:pPr>
-    </w:p>
-    <w:p>
-      <w:pPr>
-        <w:pStyle w:val="Titre2"/>
-      </w:pPr>
-      <w:bookmarkStart w:id="6" w:name="_Toc31640072"/>
-      <w:r>
-        <w:t>Langages natifs</w:t>
-      </w:r>
-      <w:r>
-        <w:t xml:space="preserve">, </w:t>
-      </w:r>
-      <w:proofErr w:type="spellStart"/>
-      <w:r>
-        <w:t>React</w:t>
-      </w:r>
-      <w:proofErr w:type="spellEnd"/>
-      <w:r>
-        <w:t xml:space="preserve"> et Flutter</w:t>
-      </w:r>
-      <w:bookmarkEnd w:id="6"/>
     </w:p>
     <w:p>
       <w:pPr>
@@ -2493,21 +2447,7 @@
           <w:lang w:eastAsia="en-US"/>
         </w:rPr>
         <w:lastRenderedPageBreak/>
-        <w:t xml:space="preserve">Ceci représente des tests de performances de technologies sur une application de </w:t>
-      </w:r>
-      <w:proofErr w:type="spellStart"/>
-      <w:r>
-        <w:rPr>
-          <w:lang w:eastAsia="en-US"/>
-        </w:rPr>
-        <w:t>timer</w:t>
-      </w:r>
-      <w:proofErr w:type="spellEnd"/>
-      <w:r>
-        <w:rPr>
-          <w:lang w:eastAsia="en-US"/>
-        </w:rPr>
-        <w:t xml:space="preserve"> réalisée sur chaque langage de programmation et testé sur des environnements identiques. On peut voir que la charge CPU est nettement plus faible sur les langages natifs que sur les </w:t>
+        <w:t xml:space="preserve">Ceci représente des tests de performances de technologies sur une application de timer réalisée sur chaque langage de programmation et testé sur des environnements identiques. On peut voir que la charge CPU est nettement plus faible sur les langages natifs que sur les </w:t>
       </w:r>
       <w:r>
         <w:rPr>
@@ -2519,21 +2459,7 @@
         <w:rPr>
           <w:lang w:eastAsia="en-US"/>
         </w:rPr>
-        <w:t xml:space="preserve">. Cependant on notera que sur Flutter elle est plus faible que sur </w:t>
-      </w:r>
-      <w:proofErr w:type="spellStart"/>
-      <w:r>
-        <w:rPr>
-          <w:lang w:eastAsia="en-US"/>
-        </w:rPr>
-        <w:t>react</w:t>
-      </w:r>
-      <w:proofErr w:type="spellEnd"/>
-      <w:r>
-        <w:rPr>
-          <w:lang w:eastAsia="en-US"/>
-        </w:rPr>
-        <w:t>.</w:t>
+        <w:t>. Cependant on notera que sur Flutter elle est plus faible que sur react.</w:t>
       </w:r>
     </w:p>
     <w:p>
@@ -2579,35 +2505,35 @@
       <w:pPr>
         <w:pStyle w:val="Titre1"/>
       </w:pPr>
-      <w:bookmarkStart w:id="7" w:name="_Toc31640073"/>
+      <w:bookmarkStart w:id="6" w:name="_Toc31640073"/>
       <w:r>
         <w:t>SPÉCIFICATION</w:t>
       </w:r>
       <w:r>
         <w:t xml:space="preserve"> FONCTIONNELLE</w:t>
       </w:r>
+      <w:bookmarkEnd w:id="6"/>
+    </w:p>
+    <w:p>
+      <w:pPr>
+        <w:ind w:left="360"/>
+        <w:rPr>
+          <w:lang w:eastAsia="en-US"/>
+        </w:rPr>
+      </w:pPr>
+    </w:p>
+    <w:p>
+      <w:pPr>
+        <w:pStyle w:val="Titre2"/>
+      </w:pPr>
+      <w:bookmarkStart w:id="7" w:name="_Toc31640074"/>
+      <w:r>
+        <w:t>Application mobil</w:t>
+      </w:r>
+      <w:r>
+        <w:t>e</w:t>
+      </w:r>
       <w:bookmarkEnd w:id="7"/>
-    </w:p>
-    <w:p>
-      <w:pPr>
-        <w:ind w:left="360"/>
-        <w:rPr>
-          <w:lang w:eastAsia="en-US"/>
-        </w:rPr>
-      </w:pPr>
-    </w:p>
-    <w:p>
-      <w:pPr>
-        <w:pStyle w:val="Titre2"/>
-      </w:pPr>
-      <w:bookmarkStart w:id="8" w:name="_Toc31640074"/>
-      <w:r>
-        <w:t>Application mobil</w:t>
-      </w:r>
-      <w:r>
-        <w:t>e</w:t>
-      </w:r>
-      <w:bookmarkEnd w:id="8"/>
     </w:p>
     <w:p>
       <w:pPr>
@@ -2711,11 +2637,11 @@
       <w:pPr>
         <w:pStyle w:val="Titre2"/>
       </w:pPr>
-      <w:bookmarkStart w:id="9" w:name="_Toc31640075"/>
+      <w:bookmarkStart w:id="8" w:name="_Toc31640075"/>
       <w:r>
         <w:t>API</w:t>
       </w:r>
-      <w:bookmarkEnd w:id="9"/>
+      <w:bookmarkEnd w:id="8"/>
     </w:p>
     <w:p>
       <w:pPr>
@@ -2782,15 +2708,88 @@
     </w:p>
     <w:p>
       <w:pPr>
+        <w:ind w:firstLine="360"/>
+        <w:rPr>
+          <w:lang w:eastAsia="en-US"/>
+        </w:rPr>
+      </w:pPr>
+    </w:p>
+    <w:p>
+      <w:pPr>
+        <w:ind w:firstLine="360"/>
+        <w:rPr>
+          <w:lang w:eastAsia="en-US"/>
+        </w:rPr>
+      </w:pPr>
+      <w:r>
+        <w:rPr>
+          <w:noProof/>
+        </w:rPr>
+        <w:drawing>
+          <wp:inline distT="0" distB="0" distL="0" distR="0" wp14:anchorId="33FD4079" wp14:editId="4ED8BB8C">
+            <wp:extent cx="5760720" cy="2880360"/>
+            <wp:effectExtent l="0" t="0" r="0" b="0"/>
+            <wp:docPr id="10" name="Image 10"/>
+            <wp:cNvGraphicFramePr>
+              <a:graphicFrameLocks xmlns:a="http://schemas.openxmlformats.org/drawingml/2006/main" noChangeAspect="1"/>
+            </wp:cNvGraphicFramePr>
+            <a:graphic xmlns:a="http://schemas.openxmlformats.org/drawingml/2006/main">
+              <a:graphicData uri="http://schemas.openxmlformats.org/drawingml/2006/picture">
+                <pic:pic xmlns:pic="http://schemas.openxmlformats.org/drawingml/2006/picture">
+                  <pic:nvPicPr>
+                    <pic:cNvPr id="1" name=""/>
+                    <pic:cNvPicPr/>
+                  </pic:nvPicPr>
+                  <pic:blipFill>
+                    <a:blip r:embed="rId12"/>
+                    <a:stretch>
+                      <a:fillRect/>
+                    </a:stretch>
+                  </pic:blipFill>
+                  <pic:spPr>
+                    <a:xfrm>
+                      <a:off x="0" y="0"/>
+                      <a:ext cx="5760720" cy="2880360"/>
+                    </a:xfrm>
+                    <a:prstGeom prst="rect">
+                      <a:avLst/>
+                    </a:prstGeom>
+                  </pic:spPr>
+                </pic:pic>
+              </a:graphicData>
+            </a:graphic>
+          </wp:inline>
+        </w:drawing>
+      </w:r>
+    </w:p>
+    <w:p>
+      <w:pPr>
         <w:pStyle w:val="Titre1"/>
       </w:pPr>
-      <w:bookmarkStart w:id="10" w:name="_Toc31640076"/>
+      <w:bookmarkStart w:id="9" w:name="_Toc31640076"/>
       <w:r>
         <w:t>SPÉCIFICATION</w:t>
       </w:r>
       <w:r>
         <w:t xml:space="preserve"> TECHNIQUE</w:t>
       </w:r>
+      <w:bookmarkEnd w:id="9"/>
+    </w:p>
+    <w:p>
+      <w:pPr>
+        <w:rPr>
+          <w:lang w:eastAsia="en-US"/>
+        </w:rPr>
+      </w:pPr>
+    </w:p>
+    <w:p>
+      <w:pPr>
+        <w:pStyle w:val="Titre2"/>
+      </w:pPr>
+      <w:bookmarkStart w:id="10" w:name="_Toc31640077"/>
+      <w:r>
+        <w:t>Application mobile</w:t>
+      </w:r>
       <w:bookmarkEnd w:id="10"/>
     </w:p>
     <w:p>
@@ -2802,209 +2801,174 @@
     </w:p>
     <w:p>
       <w:pPr>
+        <w:pStyle w:val="Titre3"/>
+      </w:pPr>
+      <w:bookmarkStart w:id="11" w:name="_Toc31640078"/>
+      <w:r>
+        <w:t>Choix technique</w:t>
+      </w:r>
+      <w:bookmarkEnd w:id="11"/>
+    </w:p>
+    <w:p>
+      <w:r>
+        <w:t xml:space="preserve">Nous avons choisi le </w:t>
+      </w:r>
+      <w:r>
+        <w:t>Framework</w:t>
+      </w:r>
+      <w:r>
+        <w:t xml:space="preserve"> de Google « Flutter » pour développer notre application mobile. Nous nous sommes </w:t>
+      </w:r>
+      <w:r>
+        <w:t>basés</w:t>
+      </w:r>
+      <w:r>
+        <w:t xml:space="preserve"> sur </w:t>
+      </w:r>
+      <w:r>
+        <w:t>l’étude du chapitre 2.1 pour faire notre choix.</w:t>
+      </w:r>
+    </w:p>
+    <w:p/>
+    <w:p>
+      <w:pPr>
+        <w:rPr>
+          <w:lang w:eastAsia="en-US"/>
+        </w:rPr>
+      </w:pPr>
+    </w:p>
+    <w:p>
+      <w:pPr>
+        <w:rPr>
+          <w:lang w:eastAsia="en-US"/>
+        </w:rPr>
+      </w:pPr>
+    </w:p>
+    <w:p>
+      <w:pPr>
+        <w:pStyle w:val="Titre3"/>
+      </w:pPr>
+      <w:bookmarkStart w:id="12" w:name="_Toc31640079"/>
+      <w:r>
+        <w:t>Implémentation</w:t>
+      </w:r>
+      <w:bookmarkEnd w:id="12"/>
+    </w:p>
+    <w:p>
+      <w:pPr>
+        <w:rPr>
+          <w:lang w:eastAsia="en-US"/>
+        </w:rPr>
+      </w:pPr>
+    </w:p>
+    <w:p>
+      <w:pPr>
+        <w:rPr>
+          <w:lang w:eastAsia="en-US"/>
+        </w:rPr>
+      </w:pPr>
+      <w:r>
+        <w:rPr>
+          <w:lang w:eastAsia="en-US"/>
+        </w:rPr>
+        <w:t xml:space="preserve">Pour le QR code </w:t>
+      </w:r>
+      <w:r>
+        <w:rPr>
+          <w:lang w:eastAsia="en-US"/>
+        </w:rPr>
+        <w:t xml:space="preserve">nous utilisons une librairie externe en plus de flutter nommée </w:t>
+      </w:r>
+      <w:r>
+        <w:rPr>
+          <w:lang w:eastAsia="en-US"/>
+        </w:rPr>
+        <w:t>« </w:t>
+      </w:r>
+      <w:r>
+        <w:rPr>
+          <w:lang w:eastAsia="en-US"/>
+        </w:rPr>
+        <w:t>barcode_scan</w:t>
+      </w:r>
+      <w:r>
+        <w:rPr>
+          <w:lang w:eastAsia="en-US"/>
+        </w:rPr>
+        <w:t> »</w:t>
+      </w:r>
+      <w:r>
+        <w:rPr>
+          <w:lang w:eastAsia="en-US"/>
+        </w:rPr>
+        <w:t xml:space="preserve">. Pour effectuer la demande d’accéder à l’appareil photo on utilise le </w:t>
+      </w:r>
+      <w:r>
+        <w:rPr>
+          <w:lang w:eastAsia="en-US"/>
+        </w:rPr>
+        <w:t>« androidManifest »</w:t>
+      </w:r>
+      <w:r>
+        <w:rPr>
+          <w:lang w:eastAsia="en-US"/>
+        </w:rPr>
+        <w:t xml:space="preserve"> et </w:t>
+      </w:r>
+      <w:r>
+        <w:rPr>
+          <w:lang w:eastAsia="en-US"/>
+        </w:rPr>
+        <w:t>« </w:t>
+      </w:r>
+      <w:r>
+        <w:rPr>
+          <w:lang w:eastAsia="en-US"/>
+        </w:rPr>
+        <w:t>info.plist</w:t>
+      </w:r>
+      <w:r>
+        <w:rPr>
+          <w:lang w:eastAsia="en-US"/>
+        </w:rPr>
+        <w:t> »</w:t>
+      </w:r>
+      <w:r>
+        <w:rPr>
+          <w:lang w:eastAsia="en-US"/>
+        </w:rPr>
+        <w:t xml:space="preserve"> qui font la demande d’accès.</w:t>
+      </w:r>
+    </w:p>
+    <w:p>
+      <w:pPr>
+        <w:rPr>
+          <w:lang w:eastAsia="en-US"/>
+        </w:rPr>
+      </w:pPr>
+      <w:r>
+        <w:rPr>
+          <w:lang w:eastAsia="en-US"/>
+        </w:rPr>
+        <w:t>Les méthodes de flutter permettent de récupérer les données venant d’une API pour afficher les promotions en cours.</w:t>
+      </w:r>
+    </w:p>
+    <w:p>
+      <w:pPr>
+        <w:rPr>
+          <w:lang w:eastAsia="en-US"/>
+        </w:rPr>
+      </w:pPr>
+    </w:p>
+    <w:p>
+      <w:pPr>
         <w:pStyle w:val="Titre2"/>
       </w:pPr>
-      <w:bookmarkStart w:id="11" w:name="_Toc31640077"/>
-      <w:r>
-        <w:t>Application mobile</w:t>
-      </w:r>
-      <w:bookmarkEnd w:id="11"/>
-    </w:p>
-    <w:p>
-      <w:pPr>
-        <w:rPr>
-          <w:lang w:eastAsia="en-US"/>
-        </w:rPr>
-      </w:pPr>
-    </w:p>
-    <w:p>
-      <w:pPr>
-        <w:pStyle w:val="Titre3"/>
-      </w:pPr>
-      <w:bookmarkStart w:id="12" w:name="_Toc31640078"/>
-      <w:r>
-        <w:t>Choix technique</w:t>
-      </w:r>
-      <w:bookmarkEnd w:id="12"/>
-    </w:p>
-    <w:p>
-      <w:r>
-        <w:t xml:space="preserve">Nous avons choisi le </w:t>
-      </w:r>
-      <w:r>
-        <w:t>Framework</w:t>
-      </w:r>
-      <w:r>
-        <w:t xml:space="preserve"> de Google « Flutter » pour développer notre application mobile. Nous nous sommes </w:t>
-      </w:r>
-      <w:r>
-        <w:t>basés</w:t>
-      </w:r>
-      <w:r>
-        <w:t xml:space="preserve"> sur </w:t>
-      </w:r>
-      <w:r>
-        <w:t>l’étude du chapitre 2.1 pour faire notre choix.</w:t>
-      </w:r>
-    </w:p>
-    <w:p/>
-    <w:p>
-      <w:pPr>
-        <w:rPr>
-          <w:lang w:eastAsia="en-US"/>
-        </w:rPr>
-      </w:pPr>
-    </w:p>
-    <w:p>
-      <w:pPr>
-        <w:rPr>
-          <w:lang w:eastAsia="en-US"/>
-        </w:rPr>
-      </w:pPr>
-    </w:p>
-    <w:p>
-      <w:pPr>
-        <w:pStyle w:val="Titre3"/>
-      </w:pPr>
-      <w:bookmarkStart w:id="13" w:name="_Toc31640079"/>
-      <w:r>
-        <w:t>Implémentation</w:t>
+      <w:bookmarkStart w:id="13" w:name="_Toc31640080"/>
+      <w:r>
+        <w:t>API</w:t>
       </w:r>
       <w:bookmarkEnd w:id="13"/>
-    </w:p>
-    <w:p>
-      <w:pPr>
-        <w:rPr>
-          <w:lang w:eastAsia="en-US"/>
-        </w:rPr>
-      </w:pPr>
-    </w:p>
-    <w:p>
-      <w:pPr>
-        <w:rPr>
-          <w:lang w:eastAsia="en-US"/>
-        </w:rPr>
-      </w:pPr>
-      <w:r>
-        <w:rPr>
-          <w:lang w:eastAsia="en-US"/>
-        </w:rPr>
-        <w:t xml:space="preserve">Pour le QR code </w:t>
-      </w:r>
-      <w:r>
-        <w:rPr>
-          <w:lang w:eastAsia="en-US"/>
-        </w:rPr>
-        <w:t xml:space="preserve">nous utilisons une librairie externe en plus de flutter nommée </w:t>
-      </w:r>
-      <w:r>
-        <w:rPr>
-          <w:lang w:eastAsia="en-US"/>
-        </w:rPr>
-        <w:t>« </w:t>
-      </w:r>
-      <w:proofErr w:type="spellStart"/>
-      <w:r>
-        <w:rPr>
-          <w:lang w:eastAsia="en-US"/>
-        </w:rPr>
-        <w:t>barcode_scan</w:t>
-      </w:r>
-      <w:proofErr w:type="spellEnd"/>
-      <w:r>
-        <w:rPr>
-          <w:lang w:eastAsia="en-US"/>
-        </w:rPr>
-        <w:t> »</w:t>
-      </w:r>
-      <w:r>
-        <w:rPr>
-          <w:lang w:eastAsia="en-US"/>
-        </w:rPr>
-        <w:t xml:space="preserve">. Pour effectuer la demande d’accéder à l’appareil photo on utilise le </w:t>
-      </w:r>
-      <w:r>
-        <w:rPr>
-          <w:lang w:eastAsia="en-US"/>
-        </w:rPr>
-        <w:t>« </w:t>
-      </w:r>
-      <w:proofErr w:type="spellStart"/>
-      <w:r>
-        <w:rPr>
-          <w:lang w:eastAsia="en-US"/>
-        </w:rPr>
-        <w:t>androidManifest</w:t>
-      </w:r>
-      <w:proofErr w:type="spellEnd"/>
-      <w:r>
-        <w:rPr>
-          <w:lang w:eastAsia="en-US"/>
-        </w:rPr>
-        <w:t> »</w:t>
-      </w:r>
-      <w:r>
-        <w:rPr>
-          <w:lang w:eastAsia="en-US"/>
-        </w:rPr>
-        <w:t xml:space="preserve"> et </w:t>
-      </w:r>
-      <w:r>
-        <w:rPr>
-          <w:lang w:eastAsia="en-US"/>
-        </w:rPr>
-        <w:t>« </w:t>
-      </w:r>
-      <w:proofErr w:type="spellStart"/>
-      <w:r>
-        <w:rPr>
-          <w:lang w:eastAsia="en-US"/>
-        </w:rPr>
-        <w:t>info.plist</w:t>
-      </w:r>
-      <w:proofErr w:type="spellEnd"/>
-      <w:r>
-        <w:rPr>
-          <w:lang w:eastAsia="en-US"/>
-        </w:rPr>
-        <w:t> »</w:t>
-      </w:r>
-      <w:r>
-        <w:rPr>
-          <w:lang w:eastAsia="en-US"/>
-        </w:rPr>
-        <w:t xml:space="preserve"> qui font la demande d’accès.</w:t>
-      </w:r>
-    </w:p>
-    <w:p>
-      <w:pPr>
-        <w:rPr>
-          <w:lang w:eastAsia="en-US"/>
-        </w:rPr>
-      </w:pPr>
-      <w:r>
-        <w:rPr>
-          <w:lang w:eastAsia="en-US"/>
-        </w:rPr>
-        <w:t>Les méthodes de flutter permettent de récupérer les données venant d’une API pour afficher les promotions en cours.</w:t>
-      </w:r>
-    </w:p>
-    <w:p>
-      <w:pPr>
-        <w:rPr>
-          <w:lang w:eastAsia="en-US"/>
-        </w:rPr>
-      </w:pPr>
-    </w:p>
-    <w:p>
-      <w:pPr>
-        <w:pStyle w:val="Titre2"/>
-      </w:pPr>
-      <w:bookmarkStart w:id="14" w:name="_Toc31640080"/>
-      <w:r>
-        <w:t>API</w:t>
-      </w:r>
-      <w:bookmarkEnd w:id="14"/>
     </w:p>
     <w:p>
       <w:pPr>
@@ -3024,13 +2988,69 @@
           <w:lang w:eastAsia="en-US"/>
         </w:rPr>
       </w:pPr>
-      <w:bookmarkStart w:id="15" w:name="_Toc31640081"/>
+      <w:bookmarkStart w:id="14" w:name="_Toc31640081"/>
       <w:r>
         <w:rPr>
           <w:lang w:eastAsia="en-US"/>
         </w:rPr>
         <w:t>Choix technique</w:t>
       </w:r>
+      <w:bookmarkEnd w:id="14"/>
+    </w:p>
+    <w:p>
+      <w:pPr>
+        <w:rPr>
+          <w:lang w:eastAsia="en-US"/>
+        </w:rPr>
+      </w:pPr>
+    </w:p>
+    <w:p>
+      <w:pPr>
+        <w:rPr>
+          <w:lang w:eastAsia="en-US"/>
+        </w:rPr>
+      </w:pPr>
+      <w:r>
+        <w:rPr>
+          <w:lang w:eastAsia="en-US"/>
+        </w:rPr>
+        <w:t>Nous avons choisi le framework python Django avec son package django-REST-framework. La base de données est la base intégrée de django en SQLite</w:t>
+      </w:r>
+      <w:r>
+        <w:rPr>
+          <w:lang w:eastAsia="en-US"/>
+        </w:rPr>
+        <w:t>.</w:t>
+      </w:r>
+    </w:p>
+    <w:p>
+      <w:pPr>
+        <w:rPr>
+          <w:lang w:eastAsia="en-US"/>
+        </w:rPr>
+      </w:pPr>
+    </w:p>
+    <w:p>
+      <w:pPr>
+        <w:rPr>
+          <w:lang w:eastAsia="en-US"/>
+        </w:rPr>
+      </w:pPr>
+    </w:p>
+    <w:p>
+      <w:pPr>
+        <w:pStyle w:val="Titre3"/>
+        <w:rPr>
+          <w:lang w:eastAsia="en-US"/>
+        </w:rPr>
+      </w:pPr>
+      <w:bookmarkStart w:id="15" w:name="_Toc31640082"/>
+      <w:r>
+        <w:rPr>
+          <w:lang w:eastAsia="en-US"/>
+        </w:rPr>
+        <w:t>Implémentation</w:t>
+      </w:r>
       <w:bookmarkEnd w:id="15"/>
     </w:p>
     <w:p>
@@ -3039,119 +3059,6 @@
           <w:lang w:eastAsia="en-US"/>
         </w:rPr>
       </w:pPr>
-    </w:p>
-    <w:p>
-      <w:pPr>
-        <w:rPr>
-          <w:lang w:eastAsia="en-US"/>
-        </w:rPr>
-      </w:pPr>
-      <w:r>
-        <w:rPr>
-          <w:lang w:eastAsia="en-US"/>
-        </w:rPr>
-        <w:t xml:space="preserve">Nous avons choisi le </w:t>
-      </w:r>
-      <w:proofErr w:type="spellStart"/>
-      <w:r>
-        <w:rPr>
-          <w:lang w:eastAsia="en-US"/>
-        </w:rPr>
-        <w:t>framework</w:t>
-      </w:r>
-      <w:proofErr w:type="spellEnd"/>
-      <w:r>
-        <w:rPr>
-          <w:lang w:eastAsia="en-US"/>
-        </w:rPr>
-        <w:t xml:space="preserve"> python Django avec son package </w:t>
-      </w:r>
-      <w:proofErr w:type="spellStart"/>
-      <w:r>
-        <w:rPr>
-          <w:lang w:eastAsia="en-US"/>
-        </w:rPr>
-        <w:t>django</w:t>
-      </w:r>
-      <w:proofErr w:type="spellEnd"/>
-      <w:r>
-        <w:rPr>
-          <w:lang w:eastAsia="en-US"/>
-        </w:rPr>
-        <w:t>-REST-</w:t>
-      </w:r>
-      <w:proofErr w:type="spellStart"/>
-      <w:r>
-        <w:rPr>
-          <w:lang w:eastAsia="en-US"/>
-        </w:rPr>
-        <w:t>framework</w:t>
-      </w:r>
-      <w:proofErr w:type="spellEnd"/>
-      <w:r>
-        <w:rPr>
-          <w:lang w:eastAsia="en-US"/>
-        </w:rPr>
-        <w:t xml:space="preserve">. La base de données est la base intégrée de </w:t>
-      </w:r>
-      <w:proofErr w:type="spellStart"/>
-      <w:r>
-        <w:rPr>
-          <w:lang w:eastAsia="en-US"/>
-        </w:rPr>
-        <w:t>django</w:t>
-      </w:r>
-      <w:proofErr w:type="spellEnd"/>
-      <w:r>
-        <w:rPr>
-          <w:lang w:eastAsia="en-US"/>
-        </w:rPr>
-        <w:t xml:space="preserve"> en SQLite</w:t>
-      </w:r>
-      <w:r>
-        <w:rPr>
-          <w:lang w:eastAsia="en-US"/>
-        </w:rPr>
-        <w:t>.</w:t>
-      </w:r>
-    </w:p>
-    <w:p>
-      <w:pPr>
-        <w:rPr>
-          <w:lang w:eastAsia="en-US"/>
-        </w:rPr>
-      </w:pPr>
-    </w:p>
-    <w:p>
-      <w:pPr>
-        <w:rPr>
-          <w:lang w:eastAsia="en-US"/>
-        </w:rPr>
-      </w:pPr>
-    </w:p>
-    <w:p>
-      <w:pPr>
-        <w:pStyle w:val="Titre3"/>
-        <w:rPr>
-          <w:lang w:eastAsia="en-US"/>
-        </w:rPr>
-      </w:pPr>
-      <w:bookmarkStart w:id="16" w:name="_Toc31640082"/>
-      <w:r>
-        <w:rPr>
-          <w:lang w:eastAsia="en-US"/>
-        </w:rPr>
-        <w:lastRenderedPageBreak/>
-        <w:t>Implémentation</w:t>
-      </w:r>
-      <w:bookmarkEnd w:id="16"/>
-    </w:p>
-    <w:p>
-      <w:pPr>
-        <w:rPr>
-          <w:lang w:eastAsia="en-US"/>
-        </w:rPr>
-      </w:pPr>
       <w:r>
         <w:rPr>
           <w:lang w:eastAsia="en-US"/>
@@ -3169,97 +3076,33 @@
         <w:rPr>
           <w:lang w:eastAsia="en-US"/>
         </w:rPr>
-        <w:t xml:space="preserve">On s’authentifie via </w:t>
-      </w:r>
-      <w:proofErr w:type="spellStart"/>
-      <w:r>
-        <w:rPr>
-          <w:lang w:eastAsia="en-US"/>
-        </w:rPr>
-        <w:t>token</w:t>
-      </w:r>
-      <w:proofErr w:type="spellEnd"/>
-      <w:r>
-        <w:rPr>
-          <w:lang w:eastAsia="en-US"/>
-        </w:rPr>
-        <w:t xml:space="preserve"> JSON via l’url &lt;</w:t>
-      </w:r>
-      <w:proofErr w:type="spellStart"/>
-      <w:r>
-        <w:rPr>
-          <w:lang w:eastAsia="en-US"/>
-        </w:rPr>
-        <w:t>mainURL</w:t>
-      </w:r>
-      <w:proofErr w:type="spellEnd"/>
-      <w:r>
-        <w:rPr>
-          <w:lang w:eastAsia="en-US"/>
-        </w:rPr>
-        <w:t>&gt;/api/</w:t>
-      </w:r>
-      <w:proofErr w:type="spellStart"/>
-      <w:r>
-        <w:rPr>
-          <w:lang w:eastAsia="en-US"/>
-        </w:rPr>
-        <w:t>token-auth</w:t>
-      </w:r>
-      <w:proofErr w:type="spellEnd"/>
-    </w:p>
-    <w:p>
-      <w:pPr>
-        <w:rPr>
-          <w:lang w:eastAsia="en-US"/>
-        </w:rPr>
-      </w:pPr>
-      <w:r>
-        <w:rPr>
-          <w:lang w:eastAsia="en-US"/>
-        </w:rPr>
-        <w:t xml:space="preserve">A chaque requête le </w:t>
-      </w:r>
-      <w:proofErr w:type="spellStart"/>
-      <w:r>
-        <w:rPr>
-          <w:lang w:eastAsia="en-US"/>
-        </w:rPr>
-        <w:t>token</w:t>
-      </w:r>
-      <w:proofErr w:type="spellEnd"/>
-      <w:r>
-        <w:rPr>
-          <w:lang w:eastAsia="en-US"/>
-        </w:rPr>
-        <w:t xml:space="preserve"> est passé dans le header.</w:t>
-      </w:r>
-    </w:p>
-    <w:p>
-      <w:pPr>
-        <w:rPr>
-          <w:lang w:eastAsia="en-US"/>
-        </w:rPr>
-      </w:pPr>
-      <w:r>
-        <w:rPr>
-          <w:lang w:eastAsia="en-US"/>
-        </w:rPr>
-        <w:t xml:space="preserve">Un </w:t>
-      </w:r>
-      <w:proofErr w:type="spellStart"/>
-      <w:r>
-        <w:rPr>
-          <w:lang w:eastAsia="en-US"/>
-        </w:rPr>
-        <w:t>swagger</w:t>
-      </w:r>
-      <w:proofErr w:type="spellEnd"/>
-      <w:r>
-        <w:rPr>
-          <w:lang w:eastAsia="en-US"/>
-        </w:rPr>
-        <w:t xml:space="preserve"> a été ajouté pour mettre en librairie les requêtes possibles de l’API.</w:t>
+        <w:t>On s’authentifie via token JSON via l’url &lt;mainURL&gt;/api/token-auth</w:t>
+      </w:r>
+    </w:p>
+    <w:p>
+      <w:pPr>
+        <w:rPr>
+          <w:lang w:eastAsia="en-US"/>
+        </w:rPr>
+      </w:pPr>
+      <w:r>
+        <w:rPr>
+          <w:lang w:eastAsia="en-US"/>
+        </w:rPr>
+        <w:t>A chaque requête le token est passé dans le header.</w:t>
+      </w:r>
+    </w:p>
+    <w:p>
+      <w:pPr>
+        <w:rPr>
+          <w:lang w:eastAsia="en-US"/>
+        </w:rPr>
+      </w:pPr>
+      <w:r>
+        <w:rPr>
+          <w:lang w:eastAsia="en-US"/>
+        </w:rPr>
+        <w:t>Un swagger a été ajouté pour mettre en librairie les requêtes possibles de l’API.</w:t>
       </w:r>
     </w:p>
     <w:p>
@@ -3273,7 +3116,7 @@
           <w:lang w:eastAsia="en-US"/>
         </w:rPr>
       </w:pPr>
-      <w:hyperlink r:id="rId12" w:history="1">
+      <w:hyperlink r:id="rId13" w:history="1">
         <w:r>
           <w:rPr>
             <w:rStyle w:val="Lienhypertexte"/>
@@ -3359,7 +3202,7 @@
                     <pic:cNvPicPr/>
                   </pic:nvPicPr>
                   <pic:blipFill>
-                    <a:blip r:embed="rId13"/>
+                    <a:blip r:embed="rId14"/>
                     <a:stretch>
                       <a:fillRect/>
                     </a:stretch>
@@ -3444,10 +3287,27 @@
       <w:pPr>
         <w:pStyle w:val="Titre1"/>
       </w:pPr>
-      <w:bookmarkStart w:id="17" w:name="_Toc31640083"/>
+      <w:bookmarkStart w:id="16" w:name="_Toc31640083"/>
       <w:r>
         <w:t>Procédure d’installation</w:t>
       </w:r>
+      <w:bookmarkEnd w:id="16"/>
+    </w:p>
+    <w:p>
+      <w:pPr>
+        <w:rPr>
+          <w:lang w:eastAsia="en-US"/>
+        </w:rPr>
+      </w:pPr>
+    </w:p>
+    <w:p>
+      <w:pPr>
+        <w:pStyle w:val="Titre2"/>
+      </w:pPr>
+      <w:bookmarkStart w:id="17" w:name="_Toc31640084"/>
+      <w:r>
+        <w:t>Démarrage serveur API</w:t>
+      </w:r>
       <w:bookmarkEnd w:id="17"/>
     </w:p>
     <w:p>
@@ -3456,23 +3316,6 @@
           <w:lang w:eastAsia="en-US"/>
         </w:rPr>
       </w:pPr>
-    </w:p>
-    <w:p>
-      <w:pPr>
-        <w:pStyle w:val="Titre2"/>
-      </w:pPr>
-      <w:bookmarkStart w:id="18" w:name="_Toc31640084"/>
-      <w:r>
-        <w:t>Démarrage serveur API</w:t>
-      </w:r>
-      <w:bookmarkEnd w:id="18"/>
-    </w:p>
-    <w:p>
-      <w:pPr>
-        <w:rPr>
-          <w:lang w:eastAsia="en-US"/>
-        </w:rPr>
-      </w:pPr>
       <w:r>
         <w:rPr>
           <w:lang w:eastAsia="en-US"/>
@@ -3496,21 +3339,7 @@
         <w:rPr>
           <w:lang w:eastAsia="en-US"/>
         </w:rPr>
-        <w:t xml:space="preserve">écupérer le projet de l’API sur </w:t>
-      </w:r>
-      <w:proofErr w:type="spellStart"/>
-      <w:r>
-        <w:rPr>
-          <w:lang w:eastAsia="en-US"/>
-        </w:rPr>
-        <w:t>github</w:t>
-      </w:r>
-      <w:proofErr w:type="spellEnd"/>
-      <w:r>
-        <w:rPr>
-          <w:lang w:eastAsia="en-US"/>
-        </w:rPr>
-        <w:t xml:space="preserve"> </w:t>
+        <w:t xml:space="preserve">écupérer le projet de l’API sur github </w:t>
       </w:r>
       <w:r>
         <w:rPr>
@@ -3543,21 +3372,13 @@
           <w:lang w:eastAsia="en-US"/>
         </w:rPr>
       </w:pPr>
-      <w:proofErr w:type="gramStart"/>
-      <w:r>
-        <w:rPr>
-          <w:lang w:eastAsia="en-US"/>
-        </w:rPr>
-        <w:t>git</w:t>
-      </w:r>
-      <w:proofErr w:type="gramEnd"/>
-      <w:r>
-        <w:rPr>
-          <w:lang w:eastAsia="en-US"/>
-        </w:rPr>
-        <w:t xml:space="preserve"> clone </w:t>
-      </w:r>
-      <w:hyperlink r:id="rId14" w:history="1">
+      <w:r>
+        <w:rPr>
+          <w:lang w:eastAsia="en-US"/>
+        </w:rPr>
+        <w:t xml:space="preserve">git clone </w:t>
+      </w:r>
+      <w:hyperlink r:id="rId15" w:history="1">
         <w:r>
           <w:rPr>
             <w:rStyle w:val="Lienhypertexte"/>
@@ -3577,6 +3398,7 @@
         <w:rPr>
           <w:lang w:eastAsia="en-US"/>
         </w:rPr>
+        <w:lastRenderedPageBreak/>
         <w:t>Une fois cette commande lancée</w:t>
       </w:r>
       <w:r>
@@ -3589,21 +3411,7 @@
         <w:rPr>
           <w:lang w:eastAsia="en-US"/>
         </w:rPr>
-        <w:t xml:space="preserve"> exécuter la commande </w:t>
-      </w:r>
-      <w:proofErr w:type="spellStart"/>
-      <w:r>
-        <w:rPr>
-          <w:lang w:eastAsia="en-US"/>
-        </w:rPr>
-        <w:t>pip</w:t>
-      </w:r>
-      <w:proofErr w:type="spellEnd"/>
-      <w:r>
-        <w:rPr>
-          <w:lang w:eastAsia="en-US"/>
-        </w:rPr>
-        <w:t> :</w:t>
+        <w:t xml:space="preserve"> exécuter la commande pip :</w:t>
       </w:r>
     </w:p>
     <w:p>
@@ -3624,33 +3432,11 @@
           <w:lang w:eastAsia="en-US"/>
         </w:rPr>
       </w:pPr>
-      <w:proofErr w:type="gramStart"/>
-      <w:r>
-        <w:rPr>
-          <w:lang w:eastAsia="en-US"/>
-        </w:rPr>
-        <w:t>pip</w:t>
-      </w:r>
-      <w:proofErr w:type="gramEnd"/>
-      <w:r>
-        <w:rPr>
-          <w:lang w:eastAsia="en-US"/>
-        </w:rPr>
-        <w:t xml:space="preserve">3 </w:t>
-      </w:r>
-      <w:proofErr w:type="spellStart"/>
-      <w:r>
-        <w:rPr>
-          <w:lang w:eastAsia="en-US"/>
-        </w:rPr>
-        <w:t>install</w:t>
-      </w:r>
-      <w:proofErr w:type="spellEnd"/>
-      <w:r>
-        <w:rPr>
-          <w:lang w:eastAsia="en-US"/>
-        </w:rPr>
-        <w:t xml:space="preserve"> -r requi.txt</w:t>
+      <w:r>
+        <w:rPr>
+          <w:lang w:eastAsia="en-US"/>
+        </w:rPr>
+        <w:t>pip3 install -r requi.txt</w:t>
       </w:r>
     </w:p>
     <w:p>
@@ -3691,26 +3477,11 @@
           <w:lang w:eastAsia="en-US"/>
         </w:rPr>
       </w:pPr>
-      <w:proofErr w:type="gramStart"/>
-      <w:r>
-        <w:rPr>
-          <w:lang w:eastAsia="en-US"/>
-        </w:rPr>
-        <w:t>python</w:t>
-      </w:r>
-      <w:proofErr w:type="gramEnd"/>
-      <w:r>
-        <w:rPr>
-          <w:lang w:eastAsia="en-US"/>
-        </w:rPr>
-        <w:t xml:space="preserve">3.7 manage.py </w:t>
-      </w:r>
-      <w:proofErr w:type="spellStart"/>
-      <w:r>
-        <w:rPr>
-          <w:lang w:eastAsia="en-US"/>
-        </w:rPr>
-        <w:t>runserve</w:t>
+      <w:r>
+        <w:rPr>
+          <w:lang w:eastAsia="en-US"/>
+        </w:rPr>
+        <w:t>python3.7 manage.py runserve</w:t>
       </w:r>
       <w:r>
         <w:rPr>
@@ -3718,7 +3489,6 @@
         </w:rPr>
         <w:t>r</w:t>
       </w:r>
-      <w:proofErr w:type="spellEnd"/>
     </w:p>
     <w:p>
       <w:pPr>
@@ -3733,18 +3503,18 @@
           <w:lang w:eastAsia="en-US"/>
         </w:rPr>
       </w:pPr>
-      <w:bookmarkStart w:id="19" w:name="_Toc31630672"/>
-      <w:bookmarkStart w:id="20" w:name="_Toc31630725"/>
-      <w:bookmarkStart w:id="21" w:name="_Toc31630757"/>
-      <w:bookmarkStart w:id="22" w:name="_Toc31632283"/>
-      <w:bookmarkStart w:id="23" w:name="_Toc31638881"/>
-      <w:bookmarkStart w:id="24" w:name="_Toc31639458"/>
+      <w:bookmarkStart w:id="18" w:name="_Toc31630672"/>
+      <w:bookmarkStart w:id="19" w:name="_Toc31630725"/>
+      <w:bookmarkStart w:id="20" w:name="_Toc31630757"/>
+      <w:bookmarkStart w:id="21" w:name="_Toc31632283"/>
+      <w:bookmarkStart w:id="22" w:name="_Toc31638881"/>
+      <w:bookmarkStart w:id="23" w:name="_Toc31639458"/>
+      <w:bookmarkEnd w:id="18"/>
       <w:bookmarkEnd w:id="19"/>
       <w:bookmarkEnd w:id="20"/>
       <w:bookmarkEnd w:id="21"/>
       <w:bookmarkEnd w:id="22"/>
       <w:bookmarkEnd w:id="23"/>
-      <w:bookmarkEnd w:id="24"/>
       <w:r>
         <w:br w:type="page"/>
       </w:r>
@@ -3753,72 +3523,44 @@
       <w:pPr>
         <w:pStyle w:val="Titre2"/>
       </w:pPr>
-      <w:bookmarkStart w:id="25" w:name="_Toc31640085"/>
+      <w:bookmarkStart w:id="24" w:name="_Toc31640085"/>
       <w:r>
         <w:lastRenderedPageBreak/>
         <w:t>Installation application mobile</w:t>
       </w:r>
-      <w:bookmarkEnd w:id="25"/>
-    </w:p>
-    <w:p>
-      <w:pPr>
-        <w:rPr>
-          <w:lang w:eastAsia="en-US"/>
-        </w:rPr>
-      </w:pPr>
-    </w:p>
-    <w:p>
-      <w:pPr>
-        <w:rPr>
-          <w:lang w:eastAsia="en-US"/>
-        </w:rPr>
-      </w:pPr>
-      <w:r>
-        <w:rPr>
-          <w:lang w:eastAsia="en-US"/>
-        </w:rPr>
-        <w:t xml:space="preserve">Prérequis : avoir un smartphone </w:t>
-      </w:r>
-      <w:proofErr w:type="spellStart"/>
-      <w:r>
-        <w:rPr>
-          <w:lang w:eastAsia="en-US"/>
-        </w:rPr>
-        <w:t>android</w:t>
-      </w:r>
-      <w:proofErr w:type="spellEnd"/>
-      <w:r>
-        <w:rPr>
-          <w:lang w:eastAsia="en-US"/>
-        </w:rPr>
-        <w:t xml:space="preserve"> ou iOS</w:t>
-      </w:r>
-    </w:p>
-    <w:p>
-      <w:pPr>
-        <w:rPr>
-          <w:lang w:eastAsia="en-US"/>
-        </w:rPr>
-      </w:pPr>
-      <w:r>
-        <w:rPr>
-          <w:lang w:eastAsia="en-US"/>
-        </w:rPr>
-        <w:t xml:space="preserve">Récupérer le projet d’application mobile sur </w:t>
-      </w:r>
-      <w:proofErr w:type="spellStart"/>
-      <w:r>
-        <w:rPr>
-          <w:lang w:eastAsia="en-US"/>
-        </w:rPr>
-        <w:t>github</w:t>
-      </w:r>
-      <w:proofErr w:type="spellEnd"/>
-      <w:r>
-        <w:rPr>
-          <w:lang w:eastAsia="en-US"/>
-        </w:rPr>
-        <w:t xml:space="preserve"> avec la commande suivante :</w:t>
+      <w:bookmarkEnd w:id="24"/>
+    </w:p>
+    <w:p>
+      <w:pPr>
+        <w:rPr>
+          <w:lang w:eastAsia="en-US"/>
+        </w:rPr>
+      </w:pPr>
+    </w:p>
+    <w:p>
+      <w:pPr>
+        <w:rPr>
+          <w:lang w:eastAsia="en-US"/>
+        </w:rPr>
+      </w:pPr>
+      <w:r>
+        <w:rPr>
+          <w:lang w:eastAsia="en-US"/>
+        </w:rPr>
+        <w:t>Prérequis : avoir un smartphone android ou iOS</w:t>
+      </w:r>
+    </w:p>
+    <w:p>
+      <w:pPr>
+        <w:rPr>
+          <w:lang w:eastAsia="en-US"/>
+        </w:rPr>
+      </w:pPr>
+      <w:r>
+        <w:rPr>
+          <w:lang w:eastAsia="en-US"/>
+        </w:rPr>
+        <w:t>Récupérer le projet d’application mobile sur github avec la commande suivante :</w:t>
       </w:r>
     </w:p>
     <w:p>
@@ -3839,21 +3581,13 @@
           <w:lang w:eastAsia="en-US"/>
         </w:rPr>
       </w:pPr>
-      <w:proofErr w:type="gramStart"/>
-      <w:r>
-        <w:rPr>
-          <w:lang w:eastAsia="en-US"/>
-        </w:rPr>
-        <w:t>git</w:t>
-      </w:r>
-      <w:proofErr w:type="gramEnd"/>
-      <w:r>
-        <w:rPr>
-          <w:lang w:eastAsia="en-US"/>
-        </w:rPr>
-        <w:t xml:space="preserve"> clone </w:t>
-      </w:r>
-      <w:hyperlink r:id="rId15" w:history="1">
+      <w:r>
+        <w:rPr>
+          <w:lang w:eastAsia="en-US"/>
+        </w:rPr>
+        <w:t xml:space="preserve">git clone </w:t>
+      </w:r>
+      <w:hyperlink r:id="rId16" w:history="1">
         <w:r>
           <w:rPr>
             <w:rStyle w:val="Lienhypertexte"/>
@@ -3873,44 +3607,8 @@
         <w:rPr>
           <w:lang w:eastAsia="en-US"/>
         </w:rPr>
-        <w:t>Récupérer le fichier .</w:t>
-      </w:r>
-      <w:proofErr w:type="spellStart"/>
-      <w:r>
-        <w:rPr>
-          <w:lang w:eastAsia="en-US"/>
-        </w:rPr>
-        <w:t>apk</w:t>
-      </w:r>
-      <w:proofErr w:type="spellEnd"/>
-      <w:r>
-        <w:rPr>
-          <w:lang w:eastAsia="en-US"/>
-        </w:rPr>
-        <w:t xml:space="preserve"> dans le dossier </w:t>
-      </w:r>
-      <w:proofErr w:type="spellStart"/>
-      <w:r>
-        <w:rPr>
-          <w:lang w:eastAsia="en-US"/>
-        </w:rPr>
-        <w:t>wesh</w:t>
-      </w:r>
-      <w:proofErr w:type="spellEnd"/>
-      <w:r>
-        <w:rPr>
-          <w:lang w:eastAsia="en-US"/>
-        </w:rPr>
-        <w:t>/prod/app-</w:t>
-      </w:r>
-      <w:proofErr w:type="spellStart"/>
-      <w:r>
-        <w:rPr>
-          <w:lang w:eastAsia="en-US"/>
-        </w:rPr>
-        <w:t>release.apk</w:t>
-      </w:r>
-      <w:proofErr w:type="spellEnd"/>
+        <w:t>Récupérer le fichier .apk dans le dossier wesh/prod/app-release.apk</w:t>
+      </w:r>
     </w:p>
     <w:p>
       <w:pPr>
@@ -3935,21 +3633,7 @@
         <w:rPr>
           <w:lang w:eastAsia="en-US"/>
         </w:rPr>
-        <w:t>Lancer l’application comme login/</w:t>
-      </w:r>
-      <w:proofErr w:type="spellStart"/>
-      <w:r>
-        <w:rPr>
-          <w:lang w:eastAsia="en-US"/>
-        </w:rPr>
-        <w:t>password</w:t>
-      </w:r>
-      <w:proofErr w:type="spellEnd"/>
-      <w:r>
-        <w:rPr>
-          <w:lang w:eastAsia="en-US"/>
-        </w:rPr>
-        <w:t> : user1 / Aqwzsx123</w:t>
+        <w:t>Lancer l’application comme login/password : user1 / Aqwzsx123</w:t>
       </w:r>
     </w:p>
     <w:p>
@@ -3977,46 +3661,32 @@
       <w:pPr>
         <w:pStyle w:val="Titre1"/>
       </w:pPr>
-      <w:bookmarkStart w:id="26" w:name="_Toc31640086"/>
+      <w:bookmarkStart w:id="25" w:name="_Toc31640086"/>
       <w:r>
         <w:t>Procédure de test</w:t>
       </w:r>
-      <w:bookmarkEnd w:id="26"/>
-    </w:p>
-    <w:p>
-      <w:pPr>
-        <w:rPr>
-          <w:lang w:eastAsia="en-US"/>
-        </w:rPr>
-      </w:pPr>
-    </w:p>
-    <w:p>
-      <w:pPr>
-        <w:rPr>
-          <w:lang w:eastAsia="en-US"/>
-        </w:rPr>
-      </w:pPr>
-      <w:r>
-        <w:rPr>
-          <w:lang w:eastAsia="en-US"/>
-        </w:rPr>
-        <w:t xml:space="preserve">Nous avons utilisé les fonctionnalités de tests fourni par le </w:t>
-      </w:r>
-      <w:proofErr w:type="spellStart"/>
-      <w:r>
-        <w:rPr>
-          <w:lang w:eastAsia="en-US"/>
-        </w:rPr>
-        <w:t>framework</w:t>
-      </w:r>
-      <w:proofErr w:type="spellEnd"/>
-      <w:r>
-        <w:rPr>
-          <w:lang w:eastAsia="en-US"/>
-        </w:rPr>
-        <w:t xml:space="preserve"> </w:t>
-      </w:r>
-      <w:hyperlink r:id="rId16" w:history="1">
+      <w:bookmarkEnd w:id="25"/>
+    </w:p>
+    <w:p>
+      <w:pPr>
+        <w:rPr>
+          <w:lang w:eastAsia="en-US"/>
+        </w:rPr>
+      </w:pPr>
+    </w:p>
+    <w:p>
+      <w:pPr>
+        <w:rPr>
+          <w:lang w:eastAsia="en-US"/>
+        </w:rPr>
+      </w:pPr>
+      <w:r>
+        <w:rPr>
+          <w:lang w:eastAsia="en-US"/>
+        </w:rPr>
+        <w:t xml:space="preserve">Nous avons utilisé les fonctionnalités de tests fourni par le framework </w:t>
+      </w:r>
+      <w:hyperlink r:id="rId17" w:history="1">
         <w:r>
           <w:rPr>
             <w:rStyle w:val="Lienhypertexte"/>
@@ -4067,7 +3737,7 @@
                     </pic:cNvPicPr>
                   </pic:nvPicPr>
                   <pic:blipFill>
-                    <a:blip r:embed="rId17">
+                    <a:blip r:embed="rId18">
                       <a:extLst>
                         <a:ext uri="{28A0092B-C50C-407E-A947-70E740481C1C}">
                           <a14:useLocalDpi xmlns:a14="http://schemas.microsoft.com/office/drawing/2010/main" val="0"/>
@@ -4103,12 +3773,12 @@
       <w:pPr>
         <w:pStyle w:val="Titre1"/>
       </w:pPr>
-      <w:bookmarkStart w:id="27" w:name="_Toc31640087"/>
+      <w:bookmarkStart w:id="26" w:name="_Toc31640087"/>
       <w:r>
         <w:lastRenderedPageBreak/>
         <w:t>Lancement de l’application</w:t>
       </w:r>
-      <w:bookmarkEnd w:id="27"/>
+      <w:bookmarkEnd w:id="26"/>
     </w:p>
     <w:p>
       <w:pPr>
@@ -4146,7 +3816,7 @@
                     </pic:cNvPicPr>
                   </pic:nvPicPr>
                   <pic:blipFill rotWithShape="1">
-                    <a:blip r:embed="rId18" cstate="print">
+                    <a:blip r:embed="rId19" cstate="print">
                       <a:extLst>
                         <a:ext uri="{28A0092B-C50C-407E-A947-70E740481C1C}">
                           <a14:useLocalDpi xmlns:a14="http://schemas.microsoft.com/office/drawing/2010/main" val="0"/>
@@ -4216,7 +3886,7 @@
                     </pic:cNvPicPr>
                   </pic:nvPicPr>
                   <pic:blipFill rotWithShape="1">
-                    <a:blip r:embed="rId19" cstate="print">
+                    <a:blip r:embed="rId20" cstate="print">
                       <a:extLst>
                         <a:ext uri="{28A0092B-C50C-407E-A947-70E740481C1C}">
                           <a14:useLocalDpi xmlns:a14="http://schemas.microsoft.com/office/drawing/2010/main" val="0"/>
@@ -4466,6 +4136,7 @@
           <w:lang w:eastAsia="en-US"/>
         </w:rPr>
       </w:pPr>
+      <w:bookmarkStart w:id="27" w:name="_GoBack"/>
       <w:r>
         <w:rPr>
           <w:noProof/>
@@ -4496,7 +4167,7 @@
                     </pic:cNvPicPr>
                   </pic:nvPicPr>
                   <pic:blipFill rotWithShape="1">
-                    <a:blip r:embed="rId20" cstate="print">
+                    <a:blip r:embed="rId21" cstate="print">
                       <a:extLst>
                         <a:ext uri="{28A0092B-C50C-407E-A947-70E740481C1C}">
                           <a14:useLocalDpi xmlns:a14="http://schemas.microsoft.com/office/drawing/2010/main" val="0"/>
@@ -4536,6 +4207,7 @@
           </wp:anchor>
         </w:drawing>
       </w:r>
+      <w:bookmarkEnd w:id="27"/>
     </w:p>
     <w:p>
       <w:pPr>
@@ -4602,7 +4274,7 @@
                     <pic:cNvPicPr/>
                   </pic:nvPicPr>
                   <pic:blipFill>
-                    <a:blip r:embed="rId21"/>
+                    <a:blip r:embed="rId22"/>
                     <a:stretch>
                       <a:fillRect/>
                     </a:stretch>
@@ -4642,7 +4314,7 @@
       </w:r>
     </w:p>
     <w:sectPr>
-      <w:footerReference w:type="default" r:id="rId22"/>
+      <w:footerReference w:type="default" r:id="rId23"/>
       <w:pgSz w:w="11906" w:h="16838"/>
       <w:pgMar w:top="1417" w:right="1417" w:bottom="1417" w:left="1417" w:header="708" w:footer="708" w:gutter="0"/>
       <w:cols w:space="708"/>
@@ -8855,7 +8527,7 @@
 </file>
 
 <file path=customXml/itemProps1.xml><?xml version="1.0" encoding="utf-8"?>
-<ds:datastoreItem xmlns:ds="http://schemas.openxmlformats.org/officeDocument/2006/customXml" ds:itemID="{A292A99D-6155-4F7B-AEAC-64CF7F925E9B}">
+<ds:datastoreItem xmlns:ds="http://schemas.openxmlformats.org/officeDocument/2006/customXml" ds:itemID="{257D6142-163C-4101-A60F-8489F205CB1C}">
   <ds:schemaRefs>
     <ds:schemaRef ds:uri="http://schemas.openxmlformats.org/officeDocument/2006/bibliography"/>
   </ds:schemaRefs>

</xml_diff>